<commit_message>
docs(label): add wrap_text in label
</commit_message>
<xml_diff>
--- a/qr_code/basic/라벨지_양식.docx
+++ b/qr_code/basic/라벨지_양식.docx
@@ -30,12 +30,6 @@
         <w:gridCol w:w="15"/>
       </w:tblGrid>
       <w:tr>
-        <w:tblPrEx>
-          <w:tblCellMar>
-            <w:top w:w="0" w:type="dxa"/>
-            <w:bottom w:w="0" w:type="dxa"/>
-          </w:tblCellMar>
-        </w:tblPrEx>
         <w:trPr>
           <w:gridBefore w:val="1"/>
           <w:gridAfter w:val="1"/>
@@ -76,7 +70,6 @@
             <w:pPr>
               <w:pStyle w:val="Heading2"/>
               <w:rPr>
-                <w:rFonts w:hint="eastAsia"/>
                 <w:i w:val="0"/>
                 <w:iCs w:val="0"/>
               </w:rPr>
@@ -89,9 +82,17 @@
                 <w:noProof/>
               </w:rPr>
               <w:drawing>
-                <wp:inline distT="0" distB="0" distL="0" distR="0" wp14:anchorId="0D62ED90" wp14:editId="61A6D8A7">
+                <wp:anchor distT="0" distB="0" distL="114300" distR="114300" simplePos="0" relativeHeight="251658240" behindDoc="0" locked="0" layoutInCell="1" allowOverlap="1" wp14:anchorId="0D62ED90" wp14:editId="55767D88">
+                  <wp:simplePos x="0" y="0"/>
+                  <wp:positionH relativeFrom="column">
+                    <wp:posOffset>6985</wp:posOffset>
+                  </wp:positionH>
+                  <wp:positionV relativeFrom="paragraph">
+                    <wp:posOffset>-6985</wp:posOffset>
+                  </wp:positionV>
                   <wp:extent cx="1320800" cy="1320800"/>
                   <wp:effectExtent l="0" t="0" r="0" b="0"/>
+                  <wp:wrapSquare wrapText="bothSides"/>
                   <wp:docPr id="1436009921" name="Picture 51" descr="A qr code on a white background&#10;&#10;Description automatically generated"/>
                   <wp:cNvGraphicFramePr>
                     <a:graphicFrameLocks xmlns:a="http://schemas.openxmlformats.org/drawingml/2006/main" noChangeAspect="1"/>
@@ -127,7 +128,13 @@
                       </pic:pic>
                     </a:graphicData>
                   </a:graphic>
-                </wp:inline>
+                  <wp14:sizeRelH relativeFrom="page">
+                    <wp14:pctWidth>0</wp14:pctWidth>
+                  </wp14:sizeRelH>
+                  <wp14:sizeRelV relativeFrom="page">
+                    <wp14:pctHeight>0</wp14:pctHeight>
+                  </wp14:sizeRelV>
+                </wp:anchor>
               </w:drawing>
             </w:r>
           </w:p>
@@ -159,9 +166,6 @@
           <w:p>
             <w:pPr>
               <w:pStyle w:val="Heading3"/>
-              <w:rPr>
-                <w:rFonts w:hint="eastAsia"/>
-              </w:rPr>
             </w:pPr>
             <w:r>
               <w:rPr>
@@ -169,9 +173,17 @@
                 <w:noProof/>
               </w:rPr>
               <w:drawing>
-                <wp:inline distT="0" distB="0" distL="0" distR="0" wp14:anchorId="4200B056" wp14:editId="54873B54">
+                <wp:anchor distT="0" distB="0" distL="114300" distR="114300" simplePos="0" relativeHeight="251659264" behindDoc="0" locked="0" layoutInCell="1" allowOverlap="1" wp14:anchorId="4200B056" wp14:editId="0D414FBB">
+                  <wp:simplePos x="0" y="0"/>
+                  <wp:positionH relativeFrom="column">
+                    <wp:posOffset>6985</wp:posOffset>
+                  </wp:positionH>
+                  <wp:positionV relativeFrom="paragraph">
+                    <wp:posOffset>-6985</wp:posOffset>
+                  </wp:positionV>
                   <wp:extent cx="1374775" cy="1374775"/>
                   <wp:effectExtent l="0" t="0" r="0" b="0"/>
+                  <wp:wrapSquare wrapText="bothSides"/>
                   <wp:docPr id="879619726" name="Picture 52" descr="A qr code on a white background&#10;&#10;Description automatically generated"/>
                   <wp:cNvGraphicFramePr>
                     <a:graphicFrameLocks xmlns:a="http://schemas.openxmlformats.org/drawingml/2006/main" noChangeAspect="1"/>
@@ -207,7 +219,13 @@
                       </pic:pic>
                     </a:graphicData>
                   </a:graphic>
-                </wp:inline>
+                  <wp14:sizeRelH relativeFrom="page">
+                    <wp14:pctWidth>0</wp14:pctWidth>
+                  </wp14:sizeRelH>
+                  <wp14:sizeRelV relativeFrom="page">
+                    <wp14:pctHeight>0</wp14:pctHeight>
+                  </wp14:sizeRelV>
+                </wp:anchor>
               </w:drawing>
             </w:r>
           </w:p>
@@ -242,9 +260,6 @@
           <w:p>
             <w:pPr>
               <w:pStyle w:val="Heading2"/>
-              <w:rPr>
-                <w:rFonts w:hint="eastAsia"/>
-              </w:rPr>
             </w:pPr>
             <w:r>
               <w:rPr>
@@ -252,9 +267,17 @@
                 <w:noProof/>
               </w:rPr>
               <w:drawing>
-                <wp:inline distT="0" distB="0" distL="0" distR="0" wp14:anchorId="4F30F23A" wp14:editId="62FBF229">
+                <wp:anchor distT="0" distB="0" distL="114300" distR="114300" simplePos="0" relativeHeight="251660288" behindDoc="0" locked="0" layoutInCell="1" allowOverlap="1" wp14:anchorId="4F30F23A" wp14:editId="599D455A">
+                  <wp:simplePos x="0" y="0"/>
+                  <wp:positionH relativeFrom="column">
+                    <wp:posOffset>-7620</wp:posOffset>
+                  </wp:positionH>
+                  <wp:positionV relativeFrom="paragraph">
+                    <wp:posOffset>-6985</wp:posOffset>
+                  </wp:positionV>
                   <wp:extent cx="1352550" cy="1352550"/>
-                  <wp:effectExtent l="0" t="0" r="0" b="0"/>
+                  <wp:effectExtent l="0" t="0" r="6350" b="6350"/>
+                  <wp:wrapSquare wrapText="bothSides"/>
                   <wp:docPr id="198993894" name="Picture 53" descr="A qr code on a white background&#10;&#10;Description automatically generated"/>
                   <wp:cNvGraphicFramePr>
                     <a:graphicFrameLocks xmlns:a="http://schemas.openxmlformats.org/drawingml/2006/main" noChangeAspect="1"/>
@@ -290,7 +313,13 @@
                       </pic:pic>
                     </a:graphicData>
                   </a:graphic>
-                </wp:inline>
+                  <wp14:sizeRelH relativeFrom="page">
+                    <wp14:pctWidth>0</wp14:pctWidth>
+                  </wp14:sizeRelH>
+                  <wp14:sizeRelV relativeFrom="page">
+                    <wp14:pctHeight>0</wp14:pctHeight>
+                  </wp14:sizeRelV>
+                </wp:anchor>
               </w:drawing>
             </w:r>
           </w:p>
@@ -325,18 +354,23 @@
           <w:p>
             <w:pPr>
               <w:pStyle w:val="Heading2"/>
-              <w:rPr>
-                <w:rFonts w:hint="eastAsia"/>
-              </w:rPr>
             </w:pPr>
             <w:r>
               <w:rPr>
                 <w:noProof/>
               </w:rPr>
               <w:drawing>
-                <wp:inline distT="0" distB="0" distL="0" distR="0" wp14:anchorId="645147DF" wp14:editId="7685F744">
+                <wp:anchor distT="0" distB="0" distL="114300" distR="114300" simplePos="0" relativeHeight="251661312" behindDoc="0" locked="0" layoutInCell="1" allowOverlap="1" wp14:anchorId="645147DF" wp14:editId="0DBE53B0">
+                  <wp:simplePos x="0" y="0"/>
+                  <wp:positionH relativeFrom="column">
+                    <wp:posOffset>-3492</wp:posOffset>
+                  </wp:positionH>
+                  <wp:positionV relativeFrom="paragraph">
+                    <wp:posOffset>-13970</wp:posOffset>
+                  </wp:positionV>
                   <wp:extent cx="1352550" cy="1352550"/>
-                  <wp:effectExtent l="0" t="0" r="0" b="0"/>
+                  <wp:effectExtent l="0" t="0" r="6350" b="6350"/>
+                  <wp:wrapSquare wrapText="bothSides"/>
                   <wp:docPr id="1642762694" name="Picture 54" descr="A qr code on a white background&#10;&#10;Description automatically generated"/>
                   <wp:cNvGraphicFramePr>
                     <a:graphicFrameLocks xmlns:a="http://schemas.openxmlformats.org/drawingml/2006/main" noChangeAspect="1"/>
@@ -372,7 +406,13 @@
                       </pic:pic>
                     </a:graphicData>
                   </a:graphic>
-                </wp:inline>
+                  <wp14:sizeRelH relativeFrom="page">
+                    <wp14:pctWidth>0</wp14:pctWidth>
+                  </wp14:sizeRelH>
+                  <wp14:sizeRelV relativeFrom="page">
+                    <wp14:pctHeight>0</wp14:pctHeight>
+                  </wp14:sizeRelV>
+                </wp:anchor>
               </w:drawing>
             </w:r>
           </w:p>
@@ -408,9 +448,6 @@
             <w:pPr>
               <w:spacing w:line="480" w:lineRule="auto"/>
               <w:ind w:right="54"/>
-              <w:rPr>
-                <w:rFonts w:hint="eastAsia"/>
-              </w:rPr>
             </w:pPr>
             <w:r>
               <w:rPr>
@@ -418,9 +455,17 @@
                 <w:noProof/>
               </w:rPr>
               <w:drawing>
-                <wp:inline distT="0" distB="0" distL="0" distR="0" wp14:anchorId="415DAA1F" wp14:editId="0C6BECE2">
+                <wp:anchor distT="0" distB="0" distL="114300" distR="114300" simplePos="0" relativeHeight="251662336" behindDoc="0" locked="0" layoutInCell="1" allowOverlap="1" wp14:anchorId="415DAA1F" wp14:editId="1FA811C4">
+                  <wp:simplePos x="0" y="0"/>
+                  <wp:positionH relativeFrom="column">
+                    <wp:posOffset>-7620</wp:posOffset>
+                  </wp:positionH>
+                  <wp:positionV relativeFrom="paragraph">
+                    <wp:posOffset>-6985</wp:posOffset>
+                  </wp:positionV>
                   <wp:extent cx="1352550" cy="1352550"/>
-                  <wp:effectExtent l="0" t="0" r="0" b="0"/>
+                  <wp:effectExtent l="0" t="0" r="6350" b="6350"/>
+                  <wp:wrapSquare wrapText="bothSides"/>
                   <wp:docPr id="585886050" name="Picture 55" descr="A qr code on a white background&#10;&#10;Description automatically generated"/>
                   <wp:cNvGraphicFramePr>
                     <a:graphicFrameLocks xmlns:a="http://schemas.openxmlformats.org/drawingml/2006/main" noChangeAspect="1"/>
@@ -456,7 +501,13 @@
                       </pic:pic>
                     </a:graphicData>
                   </a:graphic>
-                </wp:inline>
+                  <wp14:sizeRelH relativeFrom="page">
+                    <wp14:pctWidth>0</wp14:pctWidth>
+                  </wp14:sizeRelH>
+                  <wp14:sizeRelV relativeFrom="page">
+                    <wp14:pctHeight>0</wp14:pctHeight>
+                  </wp14:sizeRelV>
+                </wp:anchor>
               </w:drawing>
             </w:r>
           </w:p>
@@ -491,9 +542,6 @@
           <w:p>
             <w:pPr>
               <w:pStyle w:val="Heading2"/>
-              <w:rPr>
-                <w:rFonts w:hint="eastAsia"/>
-              </w:rPr>
             </w:pPr>
             <w:r>
               <w:rPr>
@@ -501,9 +549,17 @@
                 <w:noProof/>
               </w:rPr>
               <w:drawing>
-                <wp:inline distT="0" distB="0" distL="0" distR="0" wp14:anchorId="2919E1EB" wp14:editId="236B5346">
+                <wp:anchor distT="0" distB="0" distL="114300" distR="114300" simplePos="0" relativeHeight="251663360" behindDoc="0" locked="0" layoutInCell="1" allowOverlap="1" wp14:anchorId="2919E1EB" wp14:editId="37D91FDC">
+                  <wp:simplePos x="0" y="0"/>
+                  <wp:positionH relativeFrom="column">
+                    <wp:posOffset>-7620</wp:posOffset>
+                  </wp:positionH>
+                  <wp:positionV relativeFrom="paragraph">
+                    <wp:posOffset>-6985</wp:posOffset>
+                  </wp:positionV>
                   <wp:extent cx="1352550" cy="1352550"/>
-                  <wp:effectExtent l="0" t="0" r="0" b="0"/>
+                  <wp:effectExtent l="0" t="0" r="6350" b="6350"/>
+                  <wp:wrapSquare wrapText="bothSides"/>
                   <wp:docPr id="334969481" name="Picture 56" descr="A qr code on a white background&#10;&#10;Description automatically generated"/>
                   <wp:cNvGraphicFramePr>
                     <a:graphicFrameLocks xmlns:a="http://schemas.openxmlformats.org/drawingml/2006/main" noChangeAspect="1"/>
@@ -539,7 +595,13 @@
                       </pic:pic>
                     </a:graphicData>
                   </a:graphic>
-                </wp:inline>
+                  <wp14:sizeRelH relativeFrom="page">
+                    <wp14:pctWidth>0</wp14:pctWidth>
+                  </wp14:sizeRelH>
+                  <wp14:sizeRelV relativeFrom="page">
+                    <wp14:pctHeight>0</wp14:pctHeight>
+                  </wp14:sizeRelV>
+                </wp:anchor>
               </w:drawing>
             </w:r>
           </w:p>
@@ -574,9 +636,6 @@
           <w:p>
             <w:pPr>
               <w:spacing w:line="480" w:lineRule="auto"/>
-              <w:rPr>
-                <w:rFonts w:hint="eastAsia"/>
-              </w:rPr>
             </w:pPr>
             <w:r>
               <w:rPr>
@@ -584,9 +643,17 @@
                 <w:noProof/>
               </w:rPr>
               <w:drawing>
-                <wp:inline distT="0" distB="0" distL="0" distR="0" wp14:anchorId="2FCCF6C2" wp14:editId="5FAE29C4">
+                <wp:anchor distT="0" distB="0" distL="114300" distR="114300" simplePos="0" relativeHeight="251664384" behindDoc="0" locked="0" layoutInCell="1" allowOverlap="1" wp14:anchorId="2FCCF6C2" wp14:editId="1F0679EE">
+                  <wp:simplePos x="0" y="0"/>
+                  <wp:positionH relativeFrom="column">
+                    <wp:posOffset>6985</wp:posOffset>
+                  </wp:positionH>
+                  <wp:positionV relativeFrom="paragraph">
+                    <wp:posOffset>-6985</wp:posOffset>
+                  </wp:positionV>
                   <wp:extent cx="1330960" cy="1330960"/>
                   <wp:effectExtent l="0" t="0" r="2540" b="2540"/>
+                  <wp:wrapSquare wrapText="bothSides"/>
                   <wp:docPr id="1709727499" name="Picture 57" descr="A qr code on a white background&#10;&#10;Description automatically generated"/>
                   <wp:cNvGraphicFramePr>
                     <a:graphicFrameLocks xmlns:a="http://schemas.openxmlformats.org/drawingml/2006/main" noChangeAspect="1"/>
@@ -613,7 +680,7 @@
                         <pic:spPr>
                           <a:xfrm>
                             <a:off x="0" y="0"/>
-                            <a:ext cx="1333330" cy="1333330"/>
+                            <a:ext cx="1330960" cy="1330960"/>
                           </a:xfrm>
                           <a:prstGeom prst="rect">
                             <a:avLst/>
@@ -622,19 +689,19 @@
                       </pic:pic>
                     </a:graphicData>
                   </a:graphic>
-                </wp:inline>
+                  <wp14:sizeRelH relativeFrom="page">
+                    <wp14:pctWidth>0</wp14:pctWidth>
+                  </wp14:sizeRelH>
+                  <wp14:sizeRelV relativeFrom="page">
+                    <wp14:pctHeight>0</wp14:pctHeight>
+                  </wp14:sizeRelV>
+                </wp:anchor>
               </w:drawing>
             </w:r>
           </w:p>
         </w:tc>
       </w:tr>
       <w:tr>
-        <w:tblPrEx>
-          <w:tblCellMar>
-            <w:top w:w="0" w:type="dxa"/>
-            <w:bottom w:w="0" w:type="dxa"/>
-          </w:tblCellMar>
-        </w:tblPrEx>
         <w:trPr>
           <w:gridBefore w:val="1"/>
           <w:gridAfter w:val="1"/>
@@ -670,20 +737,23 @@
             </w:r>
           </w:p>
           <w:p>
-            <w:pPr>
-              <w:rPr>
-                <w:rFonts w:hint="eastAsia"/>
-              </w:rPr>
-            </w:pPr>
             <w:r>
               <w:rPr>
                 <w:rFonts w:hint="eastAsia"/>
                 <w:noProof/>
               </w:rPr>
               <w:drawing>
-                <wp:inline distT="0" distB="0" distL="0" distR="0" wp14:anchorId="249724BA" wp14:editId="1ACC5994">
+                <wp:anchor distT="0" distB="0" distL="114300" distR="114300" simplePos="0" relativeHeight="251665408" behindDoc="0" locked="0" layoutInCell="1" allowOverlap="1" wp14:anchorId="249724BA" wp14:editId="6A3E3AA1">
+                  <wp:simplePos x="0" y="0"/>
+                  <wp:positionH relativeFrom="column">
+                    <wp:posOffset>-7620</wp:posOffset>
+                  </wp:positionH>
+                  <wp:positionV relativeFrom="paragraph">
+                    <wp:posOffset>-6985</wp:posOffset>
+                  </wp:positionV>
                   <wp:extent cx="1330960" cy="1330960"/>
-                  <wp:effectExtent l="0" t="0" r="0" b="0"/>
+                  <wp:effectExtent l="0" t="0" r="2540" b="2540"/>
+                  <wp:wrapSquare wrapText="bothSides"/>
                   <wp:docPr id="1074577075" name="Picture 58" descr="A qr code on a white background&#10;&#10;Description automatically generated"/>
                   <wp:cNvGraphicFramePr>
                     <a:graphicFrameLocks xmlns:a="http://schemas.openxmlformats.org/drawingml/2006/main" noChangeAspect="1"/>
@@ -719,7 +789,13 @@
                       </pic:pic>
                     </a:graphicData>
                   </a:graphic>
-                </wp:inline>
+                  <wp14:sizeRelH relativeFrom="page">
+                    <wp14:pctWidth>0</wp14:pctWidth>
+                  </wp14:sizeRelH>
+                  <wp14:sizeRelV relativeFrom="page">
+                    <wp14:pctHeight>0</wp14:pctHeight>
+                  </wp14:sizeRelV>
+                </wp:anchor>
               </w:drawing>
             </w:r>
           </w:p>
@@ -754,9 +830,6 @@
           <w:p>
             <w:pPr>
               <w:ind w:right="54"/>
-              <w:rPr>
-                <w:rFonts w:hint="eastAsia"/>
-              </w:rPr>
             </w:pPr>
             <w:r>
               <w:rPr>
@@ -764,9 +837,17 @@
                 <w:noProof/>
               </w:rPr>
               <w:drawing>
-                <wp:inline distT="0" distB="0" distL="0" distR="0" wp14:anchorId="448CCAE5" wp14:editId="4D0A2F7B">
+                <wp:anchor distT="0" distB="0" distL="114300" distR="114300" simplePos="0" relativeHeight="251666432" behindDoc="0" locked="0" layoutInCell="1" allowOverlap="1" wp14:anchorId="448CCAE5" wp14:editId="352F335B">
+                  <wp:simplePos x="0" y="0"/>
+                  <wp:positionH relativeFrom="column">
+                    <wp:posOffset>6985</wp:posOffset>
+                  </wp:positionH>
+                  <wp:positionV relativeFrom="paragraph">
+                    <wp:posOffset>-6985</wp:posOffset>
+                  </wp:positionV>
                   <wp:extent cx="1374775" cy="1374775"/>
                   <wp:effectExtent l="0" t="0" r="0" b="0"/>
+                  <wp:wrapSquare wrapText="bothSides"/>
                   <wp:docPr id="1914322405" name="Picture 59" descr="A qr code on a white background&#10;&#10;Description automatically generated"/>
                   <wp:cNvGraphicFramePr>
                     <a:graphicFrameLocks xmlns:a="http://schemas.openxmlformats.org/drawingml/2006/main" noChangeAspect="1"/>
@@ -802,7 +883,13 @@
                       </pic:pic>
                     </a:graphicData>
                   </a:graphic>
-                </wp:inline>
+                  <wp14:sizeRelH relativeFrom="page">
+                    <wp14:pctWidth>0</wp14:pctWidth>
+                  </wp14:sizeRelH>
+                  <wp14:sizeRelV relativeFrom="page">
+                    <wp14:pctHeight>0</wp14:pctHeight>
+                  </wp14:sizeRelV>
+                </wp:anchor>
               </w:drawing>
             </w:r>
           </w:p>
@@ -837,9 +924,6 @@
           <w:p>
             <w:pPr>
               <w:ind w:right="54"/>
-              <w:rPr>
-                <w:rFonts w:hint="eastAsia"/>
-              </w:rPr>
             </w:pPr>
             <w:r>
               <w:rPr>
@@ -847,9 +931,17 @@
                 <w:noProof/>
               </w:rPr>
               <w:drawing>
-                <wp:inline distT="0" distB="0" distL="0" distR="0" wp14:anchorId="446FA248" wp14:editId="5E0DA89B">
+                <wp:anchor distT="0" distB="0" distL="114300" distR="114300" simplePos="0" relativeHeight="251667456" behindDoc="0" locked="0" layoutInCell="1" allowOverlap="1" wp14:anchorId="446FA248" wp14:editId="705C16AA">
+                  <wp:simplePos x="0" y="0"/>
+                  <wp:positionH relativeFrom="column">
+                    <wp:posOffset>-7620</wp:posOffset>
+                  </wp:positionH>
+                  <wp:positionV relativeFrom="paragraph">
+                    <wp:posOffset>-6985</wp:posOffset>
+                  </wp:positionV>
                   <wp:extent cx="1352550" cy="1352550"/>
-                  <wp:effectExtent l="0" t="0" r="0" b="0"/>
+                  <wp:effectExtent l="0" t="0" r="6350" b="6350"/>
+                  <wp:wrapSquare wrapText="bothSides"/>
                   <wp:docPr id="1134983303" name="Picture 60" descr="A qr code on a white background&#10;&#10;Description automatically generated"/>
                   <wp:cNvGraphicFramePr>
                     <a:graphicFrameLocks xmlns:a="http://schemas.openxmlformats.org/drawingml/2006/main" noChangeAspect="1"/>
@@ -885,7 +977,13 @@
                       </pic:pic>
                     </a:graphicData>
                   </a:graphic>
-                </wp:inline>
+                  <wp14:sizeRelH relativeFrom="page">
+                    <wp14:pctWidth>0</wp14:pctWidth>
+                  </wp14:sizeRelH>
+                  <wp14:sizeRelV relativeFrom="page">
+                    <wp14:pctHeight>0</wp14:pctHeight>
+                  </wp14:sizeRelV>
+                </wp:anchor>
               </w:drawing>
             </w:r>
           </w:p>
@@ -920,9 +1018,6 @@
           <w:p>
             <w:pPr>
               <w:ind w:right="54"/>
-              <w:rPr>
-                <w:rFonts w:hint="eastAsia"/>
-              </w:rPr>
             </w:pPr>
             <w:r>
               <w:rPr>
@@ -930,9 +1025,17 @@
                 <w:noProof/>
               </w:rPr>
               <w:drawing>
-                <wp:inline distT="0" distB="0" distL="0" distR="0" wp14:anchorId="676298B8" wp14:editId="01A97C2E">
+                <wp:anchor distT="0" distB="0" distL="114300" distR="114300" simplePos="0" relativeHeight="251668480" behindDoc="0" locked="0" layoutInCell="1" allowOverlap="1" wp14:anchorId="676298B8" wp14:editId="17DE7258">
+                  <wp:simplePos x="0" y="0"/>
+                  <wp:positionH relativeFrom="column">
+                    <wp:posOffset>-7620</wp:posOffset>
+                  </wp:positionH>
+                  <wp:positionV relativeFrom="paragraph">
+                    <wp:posOffset>-6985</wp:posOffset>
+                  </wp:positionV>
                   <wp:extent cx="1352550" cy="1352550"/>
-                  <wp:effectExtent l="0" t="0" r="0" b="0"/>
+                  <wp:effectExtent l="0" t="0" r="6350" b="6350"/>
+                  <wp:wrapSquare wrapText="bothSides"/>
                   <wp:docPr id="765829829" name="Picture 61" descr="A qr code on a white background&#10;&#10;Description automatically generated"/>
                   <wp:cNvGraphicFramePr>
                     <a:graphicFrameLocks xmlns:a="http://schemas.openxmlformats.org/drawingml/2006/main" noChangeAspect="1"/>
@@ -968,7 +1071,13 @@
                       </pic:pic>
                     </a:graphicData>
                   </a:graphic>
-                </wp:inline>
+                  <wp14:sizeRelH relativeFrom="page">
+                    <wp14:pctWidth>0</wp14:pctWidth>
+                  </wp14:sizeRelH>
+                  <wp14:sizeRelV relativeFrom="page">
+                    <wp14:pctHeight>0</wp14:pctHeight>
+                  </wp14:sizeRelV>
+                </wp:anchor>
               </w:drawing>
             </w:r>
           </w:p>
@@ -1003,9 +1112,6 @@
           <w:p>
             <w:pPr>
               <w:ind w:right="54"/>
-              <w:rPr>
-                <w:rFonts w:hint="eastAsia"/>
-              </w:rPr>
             </w:pPr>
             <w:r>
               <w:rPr>
@@ -1013,9 +1119,17 @@
                 <w:noProof/>
               </w:rPr>
               <w:drawing>
-                <wp:inline distT="0" distB="0" distL="0" distR="0" wp14:anchorId="57783789" wp14:editId="0F27B723">
+                <wp:anchor distT="0" distB="0" distL="114300" distR="114300" simplePos="0" relativeHeight="251669504" behindDoc="0" locked="0" layoutInCell="1" allowOverlap="1" wp14:anchorId="57783789" wp14:editId="4BD553BD">
+                  <wp:simplePos x="0" y="0"/>
+                  <wp:positionH relativeFrom="column">
+                    <wp:posOffset>-3810</wp:posOffset>
+                  </wp:positionH>
+                  <wp:positionV relativeFrom="paragraph">
+                    <wp:posOffset>-4445</wp:posOffset>
+                  </wp:positionV>
                   <wp:extent cx="1352550" cy="1352550"/>
-                  <wp:effectExtent l="0" t="0" r="0" b="0"/>
+                  <wp:effectExtent l="0" t="0" r="6350" b="6350"/>
+                  <wp:wrapSquare wrapText="bothSides"/>
                   <wp:docPr id="2081836198" name="Picture 62" descr="A qr code with black squares&#10;&#10;Description automatically generated"/>
                   <wp:cNvGraphicFramePr>
                     <a:graphicFrameLocks xmlns:a="http://schemas.openxmlformats.org/drawingml/2006/main" noChangeAspect="1"/>
@@ -1051,7 +1165,13 @@
                       </pic:pic>
                     </a:graphicData>
                   </a:graphic>
-                </wp:inline>
+                  <wp14:sizeRelH relativeFrom="page">
+                    <wp14:pctWidth>0</wp14:pctWidth>
+                  </wp14:sizeRelH>
+                  <wp14:sizeRelV relativeFrom="page">
+                    <wp14:pctHeight>0</wp14:pctHeight>
+                  </wp14:sizeRelV>
+                </wp:anchor>
               </w:drawing>
             </w:r>
           </w:p>
@@ -1086,9 +1206,6 @@
           <w:p>
             <w:pPr>
               <w:ind w:right="54"/>
-              <w:rPr>
-                <w:rFonts w:hint="eastAsia"/>
-              </w:rPr>
             </w:pPr>
             <w:r>
               <w:rPr>
@@ -1096,9 +1213,17 @@
                 <w:noProof/>
               </w:rPr>
               <w:drawing>
-                <wp:inline distT="0" distB="0" distL="0" distR="0" wp14:anchorId="04AD1690" wp14:editId="6D20674C">
+                <wp:anchor distT="0" distB="0" distL="114300" distR="114300" simplePos="0" relativeHeight="251670528" behindDoc="0" locked="0" layoutInCell="1" allowOverlap="1" wp14:anchorId="04AD1690" wp14:editId="51FA5539">
+                  <wp:simplePos x="0" y="0"/>
+                  <wp:positionH relativeFrom="column">
+                    <wp:posOffset>-7620</wp:posOffset>
+                  </wp:positionH>
+                  <wp:positionV relativeFrom="paragraph">
+                    <wp:posOffset>-6985</wp:posOffset>
+                  </wp:positionV>
                   <wp:extent cx="1352550" cy="1352550"/>
-                  <wp:effectExtent l="0" t="0" r="0" b="0"/>
+                  <wp:effectExtent l="0" t="0" r="6350" b="6350"/>
+                  <wp:wrapSquare wrapText="bothSides"/>
                   <wp:docPr id="283553044" name="Picture 63" descr="A qr code with black squares&#10;&#10;Description automatically generated"/>
                   <wp:cNvGraphicFramePr>
                     <a:graphicFrameLocks xmlns:a="http://schemas.openxmlformats.org/drawingml/2006/main" noChangeAspect="1"/>
@@ -1134,7 +1259,13 @@
                       </pic:pic>
                     </a:graphicData>
                   </a:graphic>
-                </wp:inline>
+                  <wp14:sizeRelH relativeFrom="page">
+                    <wp14:pctWidth>0</wp14:pctWidth>
+                  </wp14:sizeRelH>
+                  <wp14:sizeRelV relativeFrom="page">
+                    <wp14:pctHeight>0</wp14:pctHeight>
+                  </wp14:sizeRelV>
+                </wp:anchor>
               </w:drawing>
             </w:r>
           </w:p>
@@ -1169,9 +1300,6 @@
           <w:p>
             <w:pPr>
               <w:ind w:right="54"/>
-              <w:rPr>
-                <w:rFonts w:hint="eastAsia"/>
-              </w:rPr>
             </w:pPr>
             <w:r>
               <w:rPr>
@@ -1179,9 +1307,17 @@
                 <w:noProof/>
               </w:rPr>
               <w:drawing>
-                <wp:inline distT="0" distB="0" distL="0" distR="0" wp14:anchorId="36FB307B" wp14:editId="72777DC2">
+                <wp:anchor distT="0" distB="0" distL="114300" distR="114300" simplePos="0" relativeHeight="251671552" behindDoc="0" locked="0" layoutInCell="1" allowOverlap="1" wp14:anchorId="36FB307B" wp14:editId="2C82170B">
+                  <wp:simplePos x="0" y="0"/>
+                  <wp:positionH relativeFrom="column">
+                    <wp:posOffset>-7620</wp:posOffset>
+                  </wp:positionH>
+                  <wp:positionV relativeFrom="paragraph">
+                    <wp:posOffset>-6985</wp:posOffset>
+                  </wp:positionV>
                   <wp:extent cx="1351280" cy="1351280"/>
                   <wp:effectExtent l="0" t="0" r="0" b="0"/>
+                  <wp:wrapSquare wrapText="bothSides"/>
                   <wp:docPr id="97579711" name="Picture 64" descr="A qr code on a white background&#10;&#10;Description automatically generated"/>
                   <wp:cNvGraphicFramePr>
                     <a:graphicFrameLocks xmlns:a="http://schemas.openxmlformats.org/drawingml/2006/main" noChangeAspect="1"/>
@@ -1217,19 +1353,19 @@
                       </pic:pic>
                     </a:graphicData>
                   </a:graphic>
-                </wp:inline>
+                  <wp14:sizeRelH relativeFrom="page">
+                    <wp14:pctWidth>0</wp14:pctWidth>
+                  </wp14:sizeRelH>
+                  <wp14:sizeRelV relativeFrom="page">
+                    <wp14:pctHeight>0</wp14:pctHeight>
+                  </wp14:sizeRelV>
+                </wp:anchor>
               </w:drawing>
             </w:r>
           </w:p>
         </w:tc>
       </w:tr>
       <w:tr>
-        <w:tblPrEx>
-          <w:tblCellMar>
-            <w:top w:w="0" w:type="dxa"/>
-            <w:bottom w:w="0" w:type="dxa"/>
-          </w:tblCellMar>
-        </w:tblPrEx>
         <w:trPr>
           <w:gridBefore w:val="1"/>
           <w:gridAfter w:val="1"/>
@@ -1267,9 +1403,6 @@
           <w:p>
             <w:pPr>
               <w:ind w:right="54"/>
-              <w:rPr>
-                <w:rFonts w:hint="eastAsia"/>
-              </w:rPr>
             </w:pPr>
             <w:r>
               <w:rPr>
@@ -1277,9 +1410,17 @@
                 <w:noProof/>
               </w:rPr>
               <w:drawing>
-                <wp:inline distT="0" distB="0" distL="0" distR="0" wp14:anchorId="48B9D12B" wp14:editId="6B4934B2">
+                <wp:anchor distT="0" distB="0" distL="114300" distR="114300" simplePos="0" relativeHeight="251672576" behindDoc="0" locked="0" layoutInCell="1" allowOverlap="1" wp14:anchorId="48B9D12B" wp14:editId="67D179E5">
+                  <wp:simplePos x="0" y="0"/>
+                  <wp:positionH relativeFrom="column">
+                    <wp:posOffset>-7620</wp:posOffset>
+                  </wp:positionH>
+                  <wp:positionV relativeFrom="paragraph">
+                    <wp:posOffset>-6350</wp:posOffset>
+                  </wp:positionV>
                   <wp:extent cx="1330960" cy="1330960"/>
-                  <wp:effectExtent l="0" t="0" r="0" b="0"/>
+                  <wp:effectExtent l="0" t="0" r="2540" b="2540"/>
+                  <wp:wrapSquare wrapText="bothSides"/>
                   <wp:docPr id="1673505736" name="Picture 65" descr="A qr code on a white background&#10;&#10;Description automatically generated"/>
                   <wp:cNvGraphicFramePr>
                     <a:graphicFrameLocks xmlns:a="http://schemas.openxmlformats.org/drawingml/2006/main" noChangeAspect="1"/>
@@ -1315,7 +1456,13 @@
                       </pic:pic>
                     </a:graphicData>
                   </a:graphic>
-                </wp:inline>
+                  <wp14:sizeRelH relativeFrom="page">
+                    <wp14:pctWidth>0</wp14:pctWidth>
+                  </wp14:sizeRelH>
+                  <wp14:sizeRelV relativeFrom="page">
+                    <wp14:pctHeight>0</wp14:pctHeight>
+                  </wp14:sizeRelV>
+                </wp:anchor>
               </w:drawing>
             </w:r>
           </w:p>
@@ -1350,9 +1497,6 @@
           <w:p>
             <w:pPr>
               <w:ind w:right="54"/>
-              <w:rPr>
-                <w:rFonts w:hint="eastAsia"/>
-              </w:rPr>
             </w:pPr>
             <w:r>
               <w:rPr>
@@ -1360,9 +1504,17 @@
                 <w:noProof/>
               </w:rPr>
               <w:drawing>
-                <wp:inline distT="0" distB="0" distL="0" distR="0" wp14:anchorId="30D464C8" wp14:editId="05A37842">
+                <wp:anchor distT="0" distB="0" distL="114300" distR="114300" simplePos="0" relativeHeight="251673600" behindDoc="0" locked="0" layoutInCell="1" allowOverlap="1" wp14:anchorId="30D464C8" wp14:editId="15BCA1E3">
+                  <wp:simplePos x="0" y="0"/>
+                  <wp:positionH relativeFrom="column">
+                    <wp:posOffset>6985</wp:posOffset>
+                  </wp:positionH>
+                  <wp:positionV relativeFrom="paragraph">
+                    <wp:posOffset>-6350</wp:posOffset>
+                  </wp:positionV>
                   <wp:extent cx="1374775" cy="1374775"/>
                   <wp:effectExtent l="0" t="0" r="0" b="0"/>
+                  <wp:wrapSquare wrapText="bothSides"/>
                   <wp:docPr id="1447910177" name="Picture 66" descr="A qr code on a white background&#10;&#10;Description automatically generated"/>
                   <wp:cNvGraphicFramePr>
                     <a:graphicFrameLocks xmlns:a="http://schemas.openxmlformats.org/drawingml/2006/main" noChangeAspect="1"/>
@@ -1398,7 +1550,13 @@
                       </pic:pic>
                     </a:graphicData>
                   </a:graphic>
-                </wp:inline>
+                  <wp14:sizeRelH relativeFrom="page">
+                    <wp14:pctWidth>0</wp14:pctWidth>
+                  </wp14:sizeRelH>
+                  <wp14:sizeRelV relativeFrom="page">
+                    <wp14:pctHeight>0</wp14:pctHeight>
+                  </wp14:sizeRelV>
+                </wp:anchor>
               </w:drawing>
             </w:r>
           </w:p>
@@ -1433,9 +1591,6 @@
           <w:p>
             <w:pPr>
               <w:ind w:right="54"/>
-              <w:rPr>
-                <w:rFonts w:hint="eastAsia"/>
-              </w:rPr>
             </w:pPr>
             <w:r>
               <w:rPr>
@@ -1443,9 +1598,17 @@
                 <w:noProof/>
               </w:rPr>
               <w:drawing>
-                <wp:inline distT="0" distB="0" distL="0" distR="0" wp14:anchorId="18BF1B55" wp14:editId="3864948B">
+                <wp:anchor distT="0" distB="0" distL="114300" distR="114300" simplePos="0" relativeHeight="251674624" behindDoc="0" locked="0" layoutInCell="1" allowOverlap="1" wp14:anchorId="18BF1B55" wp14:editId="28ABF48C">
+                  <wp:simplePos x="0" y="0"/>
+                  <wp:positionH relativeFrom="column">
+                    <wp:posOffset>-7620</wp:posOffset>
+                  </wp:positionH>
+                  <wp:positionV relativeFrom="paragraph">
+                    <wp:posOffset>-6350</wp:posOffset>
+                  </wp:positionV>
                   <wp:extent cx="1352550" cy="1352550"/>
-                  <wp:effectExtent l="0" t="0" r="0" b="0"/>
+                  <wp:effectExtent l="0" t="0" r="6350" b="6350"/>
+                  <wp:wrapSquare wrapText="bothSides"/>
                   <wp:docPr id="575352482" name="Picture 67" descr="A qr code on a white background&#10;&#10;Description automatically generated"/>
                   <wp:cNvGraphicFramePr>
                     <a:graphicFrameLocks xmlns:a="http://schemas.openxmlformats.org/drawingml/2006/main" noChangeAspect="1"/>
@@ -1481,7 +1644,13 @@
                       </pic:pic>
                     </a:graphicData>
                   </a:graphic>
-                </wp:inline>
+                  <wp14:sizeRelH relativeFrom="page">
+                    <wp14:pctWidth>0</wp14:pctWidth>
+                  </wp14:sizeRelH>
+                  <wp14:sizeRelV relativeFrom="page">
+                    <wp14:pctHeight>0</wp14:pctHeight>
+                  </wp14:sizeRelV>
+                </wp:anchor>
               </w:drawing>
             </w:r>
           </w:p>
@@ -1508,9 +1677,6 @@
           <w:p>
             <w:pPr>
               <w:pStyle w:val="Heading1"/>
-              <w:rPr>
-                <w:rFonts w:hint="eastAsia"/>
-              </w:rPr>
             </w:pPr>
             <w:r>
               <w:t>SCAN TO BORROW</w:t>
@@ -1519,9 +1685,6 @@
           <w:p>
             <w:pPr>
               <w:ind w:right="54"/>
-              <w:rPr>
-                <w:rFonts w:hint="eastAsia"/>
-              </w:rPr>
             </w:pPr>
             <w:r>
               <w:rPr>
@@ -1529,9 +1692,17 @@
                 <w:noProof/>
               </w:rPr>
               <w:drawing>
-                <wp:inline distT="0" distB="0" distL="0" distR="0" wp14:anchorId="76ADD76A" wp14:editId="182401C5">
+                <wp:anchor distT="0" distB="0" distL="114300" distR="114300" simplePos="0" relativeHeight="251675648" behindDoc="0" locked="0" layoutInCell="1" allowOverlap="1" wp14:anchorId="76ADD76A" wp14:editId="415A0E46">
+                  <wp:simplePos x="0" y="0"/>
+                  <wp:positionH relativeFrom="column">
+                    <wp:posOffset>-7620</wp:posOffset>
+                  </wp:positionH>
+                  <wp:positionV relativeFrom="paragraph">
+                    <wp:posOffset>-6350</wp:posOffset>
+                  </wp:positionV>
                   <wp:extent cx="1352550" cy="1352550"/>
-                  <wp:effectExtent l="0" t="0" r="0" b="0"/>
+                  <wp:effectExtent l="0" t="0" r="6350" b="6350"/>
+                  <wp:wrapSquare wrapText="bothSides"/>
                   <wp:docPr id="1328249513" name="Picture 68" descr="A qr code on a white background&#10;&#10;Description automatically generated"/>
                   <wp:cNvGraphicFramePr>
                     <a:graphicFrameLocks xmlns:a="http://schemas.openxmlformats.org/drawingml/2006/main" noChangeAspect="1"/>
@@ -1567,7 +1738,13 @@
                       </pic:pic>
                     </a:graphicData>
                   </a:graphic>
-                </wp:inline>
+                  <wp14:sizeRelH relativeFrom="page">
+                    <wp14:pctWidth>0</wp14:pctWidth>
+                  </wp14:sizeRelH>
+                  <wp14:sizeRelV relativeFrom="page">
+                    <wp14:pctHeight>0</wp14:pctHeight>
+                  </wp14:sizeRelV>
+                </wp:anchor>
               </w:drawing>
             </w:r>
           </w:p>
@@ -1602,9 +1779,6 @@
           <w:p>
             <w:pPr>
               <w:ind w:right="54"/>
-              <w:rPr>
-                <w:rFonts w:hint="eastAsia"/>
-              </w:rPr>
             </w:pPr>
             <w:r>
               <w:rPr>
@@ -1612,9 +1786,17 @@
                 <w:noProof/>
               </w:rPr>
               <w:drawing>
-                <wp:inline distT="0" distB="0" distL="0" distR="0" wp14:anchorId="5658CBC1" wp14:editId="5C8291E6">
+                <wp:anchor distT="0" distB="0" distL="114300" distR="114300" simplePos="0" relativeHeight="251676672" behindDoc="0" locked="0" layoutInCell="1" allowOverlap="1" wp14:anchorId="5658CBC1" wp14:editId="5C479633">
+                  <wp:simplePos x="0" y="0"/>
+                  <wp:positionH relativeFrom="column">
+                    <wp:posOffset>-7620</wp:posOffset>
+                  </wp:positionH>
+                  <wp:positionV relativeFrom="paragraph">
+                    <wp:posOffset>-6350</wp:posOffset>
+                  </wp:positionV>
                   <wp:extent cx="1352550" cy="1352550"/>
-                  <wp:effectExtent l="0" t="0" r="0" b="0"/>
+                  <wp:effectExtent l="0" t="0" r="6350" b="6350"/>
+                  <wp:wrapSquare wrapText="bothSides"/>
                   <wp:docPr id="1970730398" name="Picture 69" descr="A qr code on a white background&#10;&#10;Description automatically generated"/>
                   <wp:cNvGraphicFramePr>
                     <a:graphicFrameLocks xmlns:a="http://schemas.openxmlformats.org/drawingml/2006/main" noChangeAspect="1"/>
@@ -1650,7 +1832,13 @@
                       </pic:pic>
                     </a:graphicData>
                   </a:graphic>
-                </wp:inline>
+                  <wp14:sizeRelH relativeFrom="page">
+                    <wp14:pctWidth>0</wp14:pctWidth>
+                  </wp14:sizeRelH>
+                  <wp14:sizeRelV relativeFrom="page">
+                    <wp14:pctHeight>0</wp14:pctHeight>
+                  </wp14:sizeRelV>
+                </wp:anchor>
               </w:drawing>
             </w:r>
           </w:p>
@@ -1688,9 +1876,6 @@
           <w:p>
             <w:pPr>
               <w:ind w:right="54"/>
-              <w:rPr>
-                <w:rFonts w:hint="eastAsia"/>
-              </w:rPr>
             </w:pPr>
             <w:r>
               <w:rPr>
@@ -1698,9 +1883,17 @@
                 <w:noProof/>
               </w:rPr>
               <w:drawing>
-                <wp:inline distT="0" distB="0" distL="0" distR="0" wp14:anchorId="2403C95E" wp14:editId="0EF8091F">
+                <wp:anchor distT="0" distB="0" distL="114300" distR="114300" simplePos="0" relativeHeight="251677696" behindDoc="0" locked="0" layoutInCell="1" allowOverlap="1" wp14:anchorId="2403C95E" wp14:editId="6EA8E0FE">
+                  <wp:simplePos x="0" y="0"/>
+                  <wp:positionH relativeFrom="column">
+                    <wp:posOffset>-7620</wp:posOffset>
+                  </wp:positionH>
+                  <wp:positionV relativeFrom="paragraph">
+                    <wp:posOffset>-6350</wp:posOffset>
+                  </wp:positionV>
                   <wp:extent cx="1352550" cy="1352550"/>
-                  <wp:effectExtent l="0" t="0" r="0" b="0"/>
+                  <wp:effectExtent l="0" t="0" r="6350" b="6350"/>
+                  <wp:wrapSquare wrapText="bothSides"/>
                   <wp:docPr id="1397998554" name="Picture 70" descr="A qr code with black squares&#10;&#10;Description automatically generated"/>
                   <wp:cNvGraphicFramePr>
                     <a:graphicFrameLocks xmlns:a="http://schemas.openxmlformats.org/drawingml/2006/main" noChangeAspect="1"/>
@@ -1736,7 +1929,13 @@
                       </pic:pic>
                     </a:graphicData>
                   </a:graphic>
-                </wp:inline>
+                  <wp14:sizeRelH relativeFrom="page">
+                    <wp14:pctWidth>0</wp14:pctWidth>
+                  </wp14:sizeRelH>
+                  <wp14:sizeRelV relativeFrom="page">
+                    <wp14:pctHeight>0</wp14:pctHeight>
+                  </wp14:sizeRelV>
+                </wp:anchor>
               </w:drawing>
             </w:r>
           </w:p>
@@ -1766,20 +1965,23 @@
             </w:r>
           </w:p>
           <w:p>
-            <w:pPr>
-              <w:rPr>
-                <w:rFonts w:hint="eastAsia"/>
-              </w:rPr>
-            </w:pPr>
             <w:r>
               <w:rPr>
                 <w:rFonts w:hint="eastAsia"/>
                 <w:noProof/>
               </w:rPr>
               <w:drawing>
-                <wp:inline distT="0" distB="0" distL="0" distR="0" wp14:anchorId="7C4D49B5" wp14:editId="4F446C35">
+                <wp:anchor distT="0" distB="0" distL="114300" distR="114300" simplePos="0" relativeHeight="251678720" behindDoc="0" locked="0" layoutInCell="1" allowOverlap="1" wp14:anchorId="7C4D49B5" wp14:editId="753C228D">
+                  <wp:simplePos x="0" y="0"/>
+                  <wp:positionH relativeFrom="column">
+                    <wp:posOffset>-7620</wp:posOffset>
+                  </wp:positionH>
+                  <wp:positionV relativeFrom="paragraph">
+                    <wp:posOffset>-6350</wp:posOffset>
+                  </wp:positionV>
                   <wp:extent cx="1351280" cy="1351280"/>
                   <wp:effectExtent l="0" t="0" r="0" b="0"/>
+                  <wp:wrapSquare wrapText="bothSides"/>
                   <wp:docPr id="484231925" name="Picture 71" descr="A qr code on a white background&#10;&#10;Description automatically generated"/>
                   <wp:cNvGraphicFramePr>
                     <a:graphicFrameLocks xmlns:a="http://schemas.openxmlformats.org/drawingml/2006/main" noChangeAspect="1"/>
@@ -1815,19 +2017,19 @@
                       </pic:pic>
                     </a:graphicData>
                   </a:graphic>
-                </wp:inline>
+                  <wp14:sizeRelH relativeFrom="page">
+                    <wp14:pctWidth>0</wp14:pctWidth>
+                  </wp14:sizeRelH>
+                  <wp14:sizeRelV relativeFrom="page">
+                    <wp14:pctHeight>0</wp14:pctHeight>
+                  </wp14:sizeRelV>
+                </wp:anchor>
               </w:drawing>
             </w:r>
           </w:p>
         </w:tc>
       </w:tr>
       <w:tr>
-        <w:tblPrEx>
-          <w:tblCellMar>
-            <w:top w:w="0" w:type="dxa"/>
-            <w:bottom w:w="0" w:type="dxa"/>
-          </w:tblCellMar>
-        </w:tblPrEx>
         <w:trPr>
           <w:gridAfter w:val="2"/>
           <w:wAfter w:w="43" w:type="dxa"/>
@@ -1863,29 +2065,29 @@
           <w:p>
             <w:pPr>
               <w:pStyle w:val="Heading1"/>
-              <w:rPr>
-                <w:rFonts w:hint="eastAsia"/>
-              </w:rPr>
             </w:pPr>
             <w:r>
               <w:t>SCAN TO BORROW</w:t>
             </w:r>
           </w:p>
           <w:p>
-            <w:pPr>
-              <w:rPr>
-                <w:rFonts w:hint="eastAsia"/>
-              </w:rPr>
-            </w:pPr>
             <w:r>
               <w:rPr>
                 <w:rFonts w:hint="eastAsia"/>
                 <w:noProof/>
               </w:rPr>
               <w:drawing>
-                <wp:inline distT="0" distB="0" distL="0" distR="0" wp14:anchorId="47526A29" wp14:editId="3F7038EB">
+                <wp:anchor distT="0" distB="0" distL="114300" distR="114300" simplePos="0" relativeHeight="251679744" behindDoc="0" locked="0" layoutInCell="1" allowOverlap="1" wp14:anchorId="47526A29" wp14:editId="4C786C06">
+                  <wp:simplePos x="0" y="0"/>
+                  <wp:positionH relativeFrom="column">
+                    <wp:posOffset>-6985</wp:posOffset>
+                  </wp:positionH>
+                  <wp:positionV relativeFrom="paragraph">
+                    <wp:posOffset>-6985</wp:posOffset>
+                  </wp:positionV>
                   <wp:extent cx="1341120" cy="1341120"/>
-                  <wp:effectExtent l="0" t="0" r="0" b="0"/>
+                  <wp:effectExtent l="0" t="0" r="5080" b="5080"/>
+                  <wp:wrapSquare wrapText="bothSides"/>
                   <wp:docPr id="804836548" name="Picture 73" descr="A qr code on a white background&#10;&#10;Description automatically generated"/>
                   <wp:cNvGraphicFramePr>
                     <a:graphicFrameLocks xmlns:a="http://schemas.openxmlformats.org/drawingml/2006/main" noChangeAspect="1"/>
@@ -1921,16 +2123,19 @@
                       </pic:pic>
                     </a:graphicData>
                   </a:graphic>
-                </wp:inline>
+                  <wp14:sizeRelH relativeFrom="page">
+                    <wp14:pctWidth>0</wp14:pctWidth>
+                  </wp14:sizeRelH>
+                  <wp14:sizeRelV relativeFrom="page">
+                    <wp14:pctHeight>0</wp14:pctHeight>
+                  </wp14:sizeRelV>
+                </wp:anchor>
               </w:drawing>
             </w:r>
           </w:p>
           <w:p>
             <w:pPr>
               <w:jc w:val="both"/>
-              <w:rPr>
-                <w:rFonts w:hint="eastAsia"/>
-              </w:rPr>
             </w:pPr>
           </w:p>
         </w:tc>
@@ -1958,20 +2163,23 @@
             </w:r>
           </w:p>
           <w:p>
-            <w:pPr>
-              <w:rPr>
-                <w:rFonts w:hint="eastAsia"/>
-              </w:rPr>
-            </w:pPr>
             <w:r>
               <w:rPr>
                 <w:rFonts w:hint="eastAsia"/>
                 <w:noProof/>
               </w:rPr>
               <w:drawing>
-                <wp:inline distT="0" distB="0" distL="0" distR="0" wp14:anchorId="4C8E9522" wp14:editId="7D018C4C">
+                <wp:anchor distT="0" distB="0" distL="114300" distR="114300" simplePos="0" relativeHeight="251680768" behindDoc="0" locked="0" layoutInCell="1" allowOverlap="1" wp14:anchorId="4C8E9522" wp14:editId="6AC08D7D">
+                  <wp:simplePos x="0" y="0"/>
+                  <wp:positionH relativeFrom="column">
+                    <wp:posOffset>6985</wp:posOffset>
+                  </wp:positionH>
+                  <wp:positionV relativeFrom="paragraph">
+                    <wp:posOffset>-6985</wp:posOffset>
+                  </wp:positionV>
                   <wp:extent cx="1362075" cy="1362075"/>
                   <wp:effectExtent l="0" t="0" r="0" b="0"/>
+                  <wp:wrapSquare wrapText="bothSides"/>
                   <wp:docPr id="1305677542" name="Picture 74" descr="A qr code with black squares&#10;&#10;Description automatically generated"/>
                   <wp:cNvGraphicFramePr>
                     <a:graphicFrameLocks xmlns:a="http://schemas.openxmlformats.org/drawingml/2006/main" noChangeAspect="1"/>
@@ -2007,7 +2215,13 @@
                       </pic:pic>
                     </a:graphicData>
                   </a:graphic>
-                </wp:inline>
+                  <wp14:sizeRelH relativeFrom="page">
+                    <wp14:pctWidth>0</wp14:pctWidth>
+                  </wp14:sizeRelH>
+                  <wp14:sizeRelV relativeFrom="page">
+                    <wp14:pctHeight>0</wp14:pctHeight>
+                  </wp14:sizeRelV>
+                </wp:anchor>
               </w:drawing>
             </w:r>
           </w:p>
@@ -2042,9 +2256,6 @@
           <w:p>
             <w:pPr>
               <w:ind w:right="54"/>
-              <w:rPr>
-                <w:rFonts w:hint="eastAsia"/>
-              </w:rPr>
             </w:pPr>
             <w:r>
               <w:rPr>
@@ -2052,9 +2263,17 @@
                 <w:noProof/>
               </w:rPr>
               <w:drawing>
-                <wp:inline distT="0" distB="0" distL="0" distR="0" wp14:anchorId="0B796328" wp14:editId="6EBDA8CC">
+                <wp:anchor distT="0" distB="0" distL="114300" distR="114300" simplePos="0" relativeHeight="251681792" behindDoc="0" locked="0" layoutInCell="1" allowOverlap="1" wp14:anchorId="0B796328" wp14:editId="36169ABD">
+                  <wp:simplePos x="0" y="0"/>
+                  <wp:positionH relativeFrom="column">
+                    <wp:posOffset>-6985</wp:posOffset>
+                  </wp:positionH>
+                  <wp:positionV relativeFrom="paragraph">
+                    <wp:posOffset>-6985</wp:posOffset>
+                  </wp:positionV>
                   <wp:extent cx="1351280" cy="1351280"/>
                   <wp:effectExtent l="0" t="0" r="0" b="0"/>
+                  <wp:wrapSquare wrapText="bothSides"/>
                   <wp:docPr id="19544513" name="Picture 75" descr="A qr code with black squares&#10;&#10;Description automatically generated"/>
                   <wp:cNvGraphicFramePr>
                     <a:graphicFrameLocks xmlns:a="http://schemas.openxmlformats.org/drawingml/2006/main" noChangeAspect="1"/>
@@ -2090,7 +2309,13 @@
                       </pic:pic>
                     </a:graphicData>
                   </a:graphic>
-                </wp:inline>
+                  <wp14:sizeRelH relativeFrom="page">
+                    <wp14:pctWidth>0</wp14:pctWidth>
+                  </wp14:sizeRelH>
+                  <wp14:sizeRelV relativeFrom="page">
+                    <wp14:pctHeight>0</wp14:pctHeight>
+                  </wp14:sizeRelV>
+                </wp:anchor>
               </w:drawing>
             </w:r>
           </w:p>
@@ -2125,9 +2350,6 @@
           <w:p>
             <w:pPr>
               <w:ind w:right="54"/>
-              <w:rPr>
-                <w:rFonts w:hint="eastAsia"/>
-              </w:rPr>
             </w:pPr>
             <w:r>
               <w:rPr>
@@ -2135,9 +2357,17 @@
                 <w:noProof/>
               </w:rPr>
               <w:drawing>
-                <wp:inline distT="0" distB="0" distL="0" distR="0" wp14:anchorId="1265CFF5" wp14:editId="2C4F069E">
+                <wp:anchor distT="0" distB="0" distL="114300" distR="114300" simplePos="0" relativeHeight="251682816" behindDoc="0" locked="0" layoutInCell="1" allowOverlap="1" wp14:anchorId="1265CFF5" wp14:editId="15136BAA">
+                  <wp:simplePos x="0" y="0"/>
+                  <wp:positionH relativeFrom="column">
+                    <wp:posOffset>-6985</wp:posOffset>
+                  </wp:positionH>
+                  <wp:positionV relativeFrom="paragraph">
+                    <wp:posOffset>-6985</wp:posOffset>
+                  </wp:positionV>
                   <wp:extent cx="1351280" cy="1351280"/>
                   <wp:effectExtent l="0" t="0" r="0" b="0"/>
+                  <wp:wrapSquare wrapText="bothSides"/>
                   <wp:docPr id="341546089" name="Picture 76" descr="A qr code on a white background&#10;&#10;Description automatically generated"/>
                   <wp:cNvGraphicFramePr>
                     <a:graphicFrameLocks xmlns:a="http://schemas.openxmlformats.org/drawingml/2006/main" noChangeAspect="1"/>
@@ -2173,7 +2403,13 @@
                       </pic:pic>
                     </a:graphicData>
                   </a:graphic>
-                </wp:inline>
+                  <wp14:sizeRelH relativeFrom="page">
+                    <wp14:pctWidth>0</wp14:pctWidth>
+                  </wp14:sizeRelH>
+                  <wp14:sizeRelV relativeFrom="page">
+                    <wp14:pctHeight>0</wp14:pctHeight>
+                  </wp14:sizeRelV>
+                </wp:anchor>
               </w:drawing>
             </w:r>
           </w:p>
@@ -2208,9 +2444,6 @@
           <w:p>
             <w:pPr>
               <w:ind w:right="54"/>
-              <w:rPr>
-                <w:rFonts w:hint="eastAsia"/>
-              </w:rPr>
             </w:pPr>
             <w:r>
               <w:rPr>
@@ -2218,9 +2451,17 @@
                 <w:noProof/>
               </w:rPr>
               <w:drawing>
-                <wp:inline distT="0" distB="0" distL="0" distR="0" wp14:anchorId="23BA6130" wp14:editId="308D003E">
+                <wp:anchor distT="0" distB="0" distL="114300" distR="114300" simplePos="0" relativeHeight="251683840" behindDoc="0" locked="0" layoutInCell="1" allowOverlap="1" wp14:anchorId="23BA6130" wp14:editId="4ED6CC6C">
+                  <wp:simplePos x="0" y="0"/>
+                  <wp:positionH relativeFrom="column">
+                    <wp:posOffset>-6985</wp:posOffset>
+                  </wp:positionH>
+                  <wp:positionV relativeFrom="paragraph">
+                    <wp:posOffset>-6985</wp:posOffset>
+                  </wp:positionV>
                   <wp:extent cx="1351280" cy="1351280"/>
                   <wp:effectExtent l="0" t="0" r="0" b="0"/>
+                  <wp:wrapSquare wrapText="bothSides"/>
                   <wp:docPr id="457333844" name="Picture 77" descr="A qr code with a few squares&#10;&#10;Description automatically generated"/>
                   <wp:cNvGraphicFramePr>
                     <a:graphicFrameLocks xmlns:a="http://schemas.openxmlformats.org/drawingml/2006/main" noChangeAspect="1"/>
@@ -2256,7 +2497,13 @@
                       </pic:pic>
                     </a:graphicData>
                   </a:graphic>
-                </wp:inline>
+                  <wp14:sizeRelH relativeFrom="page">
+                    <wp14:pctWidth>0</wp14:pctWidth>
+                  </wp14:sizeRelH>
+                  <wp14:sizeRelV relativeFrom="page">
+                    <wp14:pctHeight>0</wp14:pctHeight>
+                  </wp14:sizeRelV>
+                </wp:anchor>
               </w:drawing>
             </w:r>
           </w:p>
@@ -2291,9 +2538,6 @@
           <w:p>
             <w:pPr>
               <w:ind w:right="54"/>
-              <w:rPr>
-                <w:rFonts w:hint="eastAsia"/>
-              </w:rPr>
             </w:pPr>
             <w:r>
               <w:rPr>
@@ -2301,9 +2545,17 @@
                 <w:noProof/>
               </w:rPr>
               <w:drawing>
-                <wp:inline distT="0" distB="0" distL="0" distR="0" wp14:anchorId="17EFC06E" wp14:editId="4B239EB9">
+                <wp:anchor distT="0" distB="0" distL="114300" distR="114300" simplePos="0" relativeHeight="251684864" behindDoc="0" locked="0" layoutInCell="1" allowOverlap="1" wp14:anchorId="17EFC06E" wp14:editId="4EF04CED">
+                  <wp:simplePos x="0" y="0"/>
+                  <wp:positionH relativeFrom="column">
+                    <wp:posOffset>-6985</wp:posOffset>
+                  </wp:positionH>
+                  <wp:positionV relativeFrom="paragraph">
+                    <wp:posOffset>-6985</wp:posOffset>
+                  </wp:positionV>
                   <wp:extent cx="1351280" cy="1351280"/>
                   <wp:effectExtent l="0" t="0" r="0" b="0"/>
+                  <wp:wrapSquare wrapText="bothSides"/>
                   <wp:docPr id="763881986" name="Picture 78" descr="A qr code with black squares&#10;&#10;Description automatically generated"/>
                   <wp:cNvGraphicFramePr>
                     <a:graphicFrameLocks xmlns:a="http://schemas.openxmlformats.org/drawingml/2006/main" noChangeAspect="1"/>
@@ -2339,7 +2591,13 @@
                       </pic:pic>
                     </a:graphicData>
                   </a:graphic>
-                </wp:inline>
+                  <wp14:sizeRelH relativeFrom="page">
+                    <wp14:pctWidth>0</wp14:pctWidth>
+                  </wp14:sizeRelH>
+                  <wp14:sizeRelV relativeFrom="page">
+                    <wp14:pctHeight>0</wp14:pctHeight>
+                  </wp14:sizeRelV>
+                </wp:anchor>
               </w:drawing>
             </w:r>
           </w:p>
@@ -2374,9 +2632,6 @@
           <w:p>
             <w:pPr>
               <w:ind w:right="54"/>
-              <w:rPr>
-                <w:rFonts w:hint="eastAsia"/>
-              </w:rPr>
             </w:pPr>
             <w:r>
               <w:rPr>
@@ -2384,9 +2639,17 @@
                 <w:noProof/>
               </w:rPr>
               <w:drawing>
-                <wp:inline distT="0" distB="0" distL="0" distR="0" wp14:anchorId="74F56372" wp14:editId="26F975A9">
+                <wp:anchor distT="0" distB="0" distL="114300" distR="114300" simplePos="0" relativeHeight="251685888" behindDoc="0" locked="0" layoutInCell="1" allowOverlap="1" wp14:anchorId="74F56372" wp14:editId="7EA37EF7">
+                  <wp:simplePos x="0" y="0"/>
+                  <wp:positionH relativeFrom="column">
+                    <wp:posOffset>-6985</wp:posOffset>
+                  </wp:positionH>
+                  <wp:positionV relativeFrom="paragraph">
+                    <wp:posOffset>-6985</wp:posOffset>
+                  </wp:positionV>
                   <wp:extent cx="1351280" cy="1351280"/>
                   <wp:effectExtent l="0" t="0" r="0" b="0"/>
+                  <wp:wrapSquare wrapText="bothSides"/>
                   <wp:docPr id="1239442727" name="Picture 79" descr="A qr code on a white background&#10;&#10;Description automatically generated"/>
                   <wp:cNvGraphicFramePr>
                     <a:graphicFrameLocks xmlns:a="http://schemas.openxmlformats.org/drawingml/2006/main" noChangeAspect="1"/>
@@ -2422,19 +2685,19 @@
                       </pic:pic>
                     </a:graphicData>
                   </a:graphic>
-                </wp:inline>
+                  <wp14:sizeRelH relativeFrom="page">
+                    <wp14:pctWidth>0</wp14:pctWidth>
+                  </wp14:sizeRelH>
+                  <wp14:sizeRelV relativeFrom="page">
+                    <wp14:pctHeight>0</wp14:pctHeight>
+                  </wp14:sizeRelV>
+                </wp:anchor>
               </w:drawing>
             </w:r>
           </w:p>
         </w:tc>
       </w:tr>
       <w:tr>
-        <w:tblPrEx>
-          <w:tblCellMar>
-            <w:top w:w="0" w:type="dxa"/>
-            <w:bottom w:w="0" w:type="dxa"/>
-          </w:tblCellMar>
-        </w:tblPrEx>
         <w:trPr>
           <w:gridAfter w:val="2"/>
           <w:wAfter w:w="43" w:type="dxa"/>
@@ -2472,9 +2735,6 @@
           <w:p>
             <w:pPr>
               <w:ind w:right="54"/>
-              <w:rPr>
-                <w:rFonts w:hint="eastAsia"/>
-              </w:rPr>
             </w:pPr>
             <w:r>
               <w:rPr>
@@ -2482,9 +2742,17 @@
                 <w:noProof/>
               </w:rPr>
               <w:drawing>
-                <wp:inline distT="0" distB="0" distL="0" distR="0" wp14:anchorId="41139CAD" wp14:editId="3F792E7E">
+                <wp:anchor distT="0" distB="0" distL="114300" distR="114300" simplePos="0" relativeHeight="251686912" behindDoc="0" locked="0" layoutInCell="1" allowOverlap="1" wp14:anchorId="41139CAD" wp14:editId="141106C2">
+                  <wp:simplePos x="0" y="0"/>
+                  <wp:positionH relativeFrom="column">
+                    <wp:posOffset>-6985</wp:posOffset>
+                  </wp:positionH>
+                  <wp:positionV relativeFrom="paragraph">
+                    <wp:posOffset>-6985</wp:posOffset>
+                  </wp:positionV>
                   <wp:extent cx="1341120" cy="1341120"/>
-                  <wp:effectExtent l="0" t="0" r="0" b="0"/>
+                  <wp:effectExtent l="0" t="0" r="5080" b="5080"/>
+                  <wp:wrapSquare wrapText="bothSides"/>
                   <wp:docPr id="1783158984" name="Picture 80" descr="A qr code on a white background&#10;&#10;Description automatically generated"/>
                   <wp:cNvGraphicFramePr>
                     <a:graphicFrameLocks xmlns:a="http://schemas.openxmlformats.org/drawingml/2006/main" noChangeAspect="1"/>
@@ -2520,7 +2788,13 @@
                       </pic:pic>
                     </a:graphicData>
                   </a:graphic>
-                </wp:inline>
+                  <wp14:sizeRelH relativeFrom="page">
+                    <wp14:pctWidth>0</wp14:pctWidth>
+                  </wp14:sizeRelH>
+                  <wp14:sizeRelV relativeFrom="page">
+                    <wp14:pctHeight>0</wp14:pctHeight>
+                  </wp14:sizeRelV>
+                </wp:anchor>
               </w:drawing>
             </w:r>
           </w:p>
@@ -2557,9 +2831,6 @@
           <w:p>
             <w:pPr>
               <w:ind w:right="54"/>
-              <w:rPr>
-                <w:rFonts w:hint="eastAsia"/>
-              </w:rPr>
             </w:pPr>
             <w:r>
               <w:rPr>
@@ -2567,9 +2838,17 @@
                 <w:noProof/>
               </w:rPr>
               <w:drawing>
-                <wp:inline distT="0" distB="0" distL="0" distR="0" wp14:anchorId="2F2862CA" wp14:editId="503C96FC">
+                <wp:anchor distT="0" distB="0" distL="114300" distR="114300" simplePos="0" relativeHeight="251687936" behindDoc="0" locked="0" layoutInCell="1" allowOverlap="1" wp14:anchorId="2F2862CA" wp14:editId="79701192">
+                  <wp:simplePos x="0" y="0"/>
+                  <wp:positionH relativeFrom="column">
+                    <wp:posOffset>6985</wp:posOffset>
+                  </wp:positionH>
+                  <wp:positionV relativeFrom="paragraph">
+                    <wp:posOffset>-6985</wp:posOffset>
+                  </wp:positionV>
                   <wp:extent cx="1362075" cy="1362075"/>
                   <wp:effectExtent l="0" t="0" r="0" b="0"/>
+                  <wp:wrapSquare wrapText="bothSides"/>
                   <wp:docPr id="1096357875" name="Picture 81" descr="A qr code on a white background&#10;&#10;Description automatically generated"/>
                   <wp:cNvGraphicFramePr>
                     <a:graphicFrameLocks xmlns:a="http://schemas.openxmlformats.org/drawingml/2006/main" noChangeAspect="1"/>
@@ -2605,7 +2884,13 @@
                       </pic:pic>
                     </a:graphicData>
                   </a:graphic>
-                </wp:inline>
+                  <wp14:sizeRelH relativeFrom="page">
+                    <wp14:pctWidth>0</wp14:pctWidth>
+                  </wp14:sizeRelH>
+                  <wp14:sizeRelV relativeFrom="page">
+                    <wp14:pctHeight>0</wp14:pctHeight>
+                  </wp14:sizeRelV>
+                </wp:anchor>
               </w:drawing>
             </w:r>
           </w:p>
@@ -2640,9 +2925,6 @@
           <w:p>
             <w:pPr>
               <w:ind w:right="54"/>
-              <w:rPr>
-                <w:rFonts w:hint="eastAsia"/>
-              </w:rPr>
             </w:pPr>
             <w:r>
               <w:rPr>
@@ -2650,9 +2932,17 @@
                 <w:noProof/>
               </w:rPr>
               <w:drawing>
-                <wp:inline distT="0" distB="0" distL="0" distR="0" wp14:anchorId="1309EF4E" wp14:editId="59208935">
+                <wp:anchor distT="0" distB="0" distL="114300" distR="114300" simplePos="0" relativeHeight="251688960" behindDoc="0" locked="0" layoutInCell="1" allowOverlap="1" wp14:anchorId="1309EF4E" wp14:editId="30B3A4E6">
+                  <wp:simplePos x="0" y="0"/>
+                  <wp:positionH relativeFrom="column">
+                    <wp:posOffset>-6985</wp:posOffset>
+                  </wp:positionH>
+                  <wp:positionV relativeFrom="paragraph">
+                    <wp:posOffset>-6985</wp:posOffset>
+                  </wp:positionV>
                   <wp:extent cx="1351280" cy="1351280"/>
                   <wp:effectExtent l="0" t="0" r="0" b="0"/>
+                  <wp:wrapSquare wrapText="bothSides"/>
                   <wp:docPr id="746237876" name="Picture 82" descr="A qr code with black squares&#10;&#10;Description automatically generated"/>
                   <wp:cNvGraphicFramePr>
                     <a:graphicFrameLocks xmlns:a="http://schemas.openxmlformats.org/drawingml/2006/main" noChangeAspect="1"/>
@@ -2688,7 +2978,13 @@
                       </pic:pic>
                     </a:graphicData>
                   </a:graphic>
-                </wp:inline>
+                  <wp14:sizeRelH relativeFrom="page">
+                    <wp14:pctWidth>0</wp14:pctWidth>
+                  </wp14:sizeRelH>
+                  <wp14:sizeRelV relativeFrom="page">
+                    <wp14:pctHeight>0</wp14:pctHeight>
+                  </wp14:sizeRelV>
+                </wp:anchor>
               </w:drawing>
             </w:r>
           </w:p>
@@ -2723,9 +3019,6 @@
           <w:p>
             <w:pPr>
               <w:ind w:right="54"/>
-              <w:rPr>
-                <w:rFonts w:hint="eastAsia"/>
-              </w:rPr>
             </w:pPr>
             <w:r>
               <w:rPr>
@@ -2733,9 +3026,17 @@
                 <w:noProof/>
               </w:rPr>
               <w:drawing>
-                <wp:inline distT="0" distB="0" distL="0" distR="0" wp14:anchorId="4744BB12" wp14:editId="7B9D35A9">
+                <wp:anchor distT="0" distB="0" distL="114300" distR="114300" simplePos="0" relativeHeight="251689984" behindDoc="0" locked="0" layoutInCell="1" allowOverlap="1" wp14:anchorId="4744BB12" wp14:editId="44BEE679">
+                  <wp:simplePos x="0" y="0"/>
+                  <wp:positionH relativeFrom="column">
+                    <wp:posOffset>-6985</wp:posOffset>
+                  </wp:positionH>
+                  <wp:positionV relativeFrom="paragraph">
+                    <wp:posOffset>-6985</wp:posOffset>
+                  </wp:positionV>
                   <wp:extent cx="1351280" cy="1351280"/>
                   <wp:effectExtent l="0" t="0" r="0" b="0"/>
+                  <wp:wrapSquare wrapText="bothSides"/>
                   <wp:docPr id="1204785348" name="Picture 83" descr="A qr code on a white background&#10;&#10;Description automatically generated"/>
                   <wp:cNvGraphicFramePr>
                     <a:graphicFrameLocks xmlns:a="http://schemas.openxmlformats.org/drawingml/2006/main" noChangeAspect="1"/>
@@ -2771,7 +3072,13 @@
                       </pic:pic>
                     </a:graphicData>
                   </a:graphic>
-                </wp:inline>
+                  <wp14:sizeRelH relativeFrom="page">
+                    <wp14:pctWidth>0</wp14:pctWidth>
+                  </wp14:sizeRelH>
+                  <wp14:sizeRelV relativeFrom="page">
+                    <wp14:pctHeight>0</wp14:pctHeight>
+                  </wp14:sizeRelV>
+                </wp:anchor>
               </w:drawing>
             </w:r>
           </w:p>
@@ -2806,9 +3113,6 @@
           <w:p>
             <w:pPr>
               <w:ind w:right="54"/>
-              <w:rPr>
-                <w:rFonts w:hint="eastAsia"/>
-              </w:rPr>
             </w:pPr>
             <w:r>
               <w:rPr>
@@ -2816,9 +3120,17 @@
                 <w:noProof/>
               </w:rPr>
               <w:drawing>
-                <wp:inline distT="0" distB="0" distL="0" distR="0" wp14:anchorId="68476F08" wp14:editId="3ED48FCB">
+                <wp:anchor distT="0" distB="0" distL="114300" distR="114300" simplePos="0" relativeHeight="251691008" behindDoc="0" locked="0" layoutInCell="1" allowOverlap="1" wp14:anchorId="68476F08" wp14:editId="45C2BA92">
+                  <wp:simplePos x="0" y="0"/>
+                  <wp:positionH relativeFrom="column">
+                    <wp:posOffset>-6985</wp:posOffset>
+                  </wp:positionH>
+                  <wp:positionV relativeFrom="paragraph">
+                    <wp:posOffset>-6985</wp:posOffset>
+                  </wp:positionV>
                   <wp:extent cx="1351280" cy="1351280"/>
                   <wp:effectExtent l="0" t="0" r="0" b="0"/>
+                  <wp:wrapSquare wrapText="bothSides"/>
                   <wp:docPr id="1054817775" name="Picture 84" descr="A qr code with black squares&#10;&#10;Description automatically generated"/>
                   <wp:cNvGraphicFramePr>
                     <a:graphicFrameLocks xmlns:a="http://schemas.openxmlformats.org/drawingml/2006/main" noChangeAspect="1"/>
@@ -2854,7 +3166,13 @@
                       </pic:pic>
                     </a:graphicData>
                   </a:graphic>
-                </wp:inline>
+                  <wp14:sizeRelH relativeFrom="page">
+                    <wp14:pctWidth>0</wp14:pctWidth>
+                  </wp14:sizeRelH>
+                  <wp14:sizeRelV relativeFrom="page">
+                    <wp14:pctHeight>0</wp14:pctHeight>
+                  </wp14:sizeRelV>
+                </wp:anchor>
               </w:drawing>
             </w:r>
           </w:p>
@@ -2889,9 +3207,6 @@
           <w:p>
             <w:pPr>
               <w:ind w:right="54"/>
-              <w:rPr>
-                <w:rFonts w:hint="eastAsia"/>
-              </w:rPr>
             </w:pPr>
             <w:r>
               <w:rPr>
@@ -2899,9 +3214,17 @@
                 <w:noProof/>
               </w:rPr>
               <w:drawing>
-                <wp:inline distT="0" distB="0" distL="0" distR="0" wp14:anchorId="343B3602" wp14:editId="4B20A7DC">
+                <wp:anchor distT="0" distB="0" distL="114300" distR="114300" simplePos="0" relativeHeight="251692032" behindDoc="0" locked="0" layoutInCell="1" allowOverlap="1" wp14:anchorId="343B3602" wp14:editId="5F343C10">
+                  <wp:simplePos x="0" y="0"/>
+                  <wp:positionH relativeFrom="column">
+                    <wp:posOffset>-6985</wp:posOffset>
+                  </wp:positionH>
+                  <wp:positionV relativeFrom="paragraph">
+                    <wp:posOffset>-6985</wp:posOffset>
+                  </wp:positionV>
                   <wp:extent cx="1351280" cy="1351280"/>
                   <wp:effectExtent l="0" t="0" r="0" b="0"/>
+                  <wp:wrapSquare wrapText="bothSides"/>
                   <wp:docPr id="2049852178" name="Picture 85" descr="A qr code with black squares&#10;&#10;Description automatically generated"/>
                   <wp:cNvGraphicFramePr>
                     <a:graphicFrameLocks xmlns:a="http://schemas.openxmlformats.org/drawingml/2006/main" noChangeAspect="1"/>
@@ -2937,7 +3260,13 @@
                       </pic:pic>
                     </a:graphicData>
                   </a:graphic>
-                </wp:inline>
+                  <wp14:sizeRelH relativeFrom="page">
+                    <wp14:pctWidth>0</wp14:pctWidth>
+                  </wp14:sizeRelH>
+                  <wp14:sizeRelV relativeFrom="page">
+                    <wp14:pctHeight>0</wp14:pctHeight>
+                  </wp14:sizeRelV>
+                </wp:anchor>
               </w:drawing>
             </w:r>
           </w:p>
@@ -2972,9 +3301,6 @@
           <w:p>
             <w:pPr>
               <w:ind w:right="54"/>
-              <w:rPr>
-                <w:rFonts w:hint="eastAsia"/>
-              </w:rPr>
             </w:pPr>
             <w:r>
               <w:rPr>
@@ -2982,9 +3308,17 @@
                 <w:noProof/>
               </w:rPr>
               <w:drawing>
-                <wp:inline distT="0" distB="0" distL="0" distR="0" wp14:anchorId="3E47EBB0" wp14:editId="29AC1EA7">
+                <wp:anchor distT="0" distB="0" distL="114300" distR="114300" simplePos="0" relativeHeight="251693056" behindDoc="0" locked="0" layoutInCell="1" allowOverlap="1" wp14:anchorId="3E47EBB0" wp14:editId="45811E82">
+                  <wp:simplePos x="0" y="0"/>
+                  <wp:positionH relativeFrom="column">
+                    <wp:posOffset>-6985</wp:posOffset>
+                  </wp:positionH>
+                  <wp:positionV relativeFrom="paragraph">
+                    <wp:posOffset>-6985</wp:posOffset>
+                  </wp:positionV>
                   <wp:extent cx="1351280" cy="1351280"/>
                   <wp:effectExtent l="0" t="0" r="0" b="0"/>
+                  <wp:wrapSquare wrapText="bothSides"/>
                   <wp:docPr id="695736500" name="Picture 86" descr="A qr code with black squares&#10;&#10;Description automatically generated"/>
                   <wp:cNvGraphicFramePr>
                     <a:graphicFrameLocks xmlns:a="http://schemas.openxmlformats.org/drawingml/2006/main" noChangeAspect="1"/>
@@ -3020,19 +3354,19 @@
                       </pic:pic>
                     </a:graphicData>
                   </a:graphic>
-                </wp:inline>
+                  <wp14:sizeRelH relativeFrom="page">
+                    <wp14:pctWidth>0</wp14:pctWidth>
+                  </wp14:sizeRelH>
+                  <wp14:sizeRelV relativeFrom="page">
+                    <wp14:pctHeight>0</wp14:pctHeight>
+                  </wp14:sizeRelV>
+                </wp:anchor>
               </w:drawing>
             </w:r>
           </w:p>
         </w:tc>
       </w:tr>
       <w:tr>
-        <w:tblPrEx>
-          <w:tblCellMar>
-            <w:top w:w="0" w:type="dxa"/>
-            <w:bottom w:w="0" w:type="dxa"/>
-          </w:tblCellMar>
-        </w:tblPrEx>
         <w:trPr>
           <w:gridBefore w:val="1"/>
           <w:wBefore w:w="16" w:type="dxa"/>
@@ -3068,9 +3402,6 @@
           <w:p>
             <w:pPr>
               <w:ind w:right="54"/>
-              <w:rPr>
-                <w:rFonts w:hint="eastAsia"/>
-              </w:rPr>
             </w:pPr>
             <w:r>
               <w:rPr>
@@ -3078,9 +3409,17 @@
                 <w:noProof/>
               </w:rPr>
               <w:drawing>
-                <wp:inline distT="0" distB="0" distL="0" distR="0" wp14:anchorId="3AF7DD16" wp14:editId="327E1303">
+                <wp:anchor distT="0" distB="0" distL="114300" distR="114300" simplePos="0" relativeHeight="251694080" behindDoc="0" locked="0" layoutInCell="1" allowOverlap="1" wp14:anchorId="3AF7DD16" wp14:editId="15D2C8A7">
+                  <wp:simplePos x="0" y="0"/>
+                  <wp:positionH relativeFrom="column">
+                    <wp:posOffset>-7620</wp:posOffset>
+                  </wp:positionH>
+                  <wp:positionV relativeFrom="paragraph">
+                    <wp:posOffset>-6350</wp:posOffset>
+                  </wp:positionV>
                   <wp:extent cx="1330960" cy="1330960"/>
-                  <wp:effectExtent l="0" t="0" r="0" b="0"/>
+                  <wp:effectExtent l="0" t="0" r="2540" b="2540"/>
+                  <wp:wrapSquare wrapText="bothSides"/>
                   <wp:docPr id="633374348" name="Picture 87" descr="A qr code on a white background&#10;&#10;Description automatically generated"/>
                   <wp:cNvGraphicFramePr>
                     <a:graphicFrameLocks xmlns:a="http://schemas.openxmlformats.org/drawingml/2006/main" noChangeAspect="1"/>
@@ -3116,7 +3455,13 @@
                       </pic:pic>
                     </a:graphicData>
                   </a:graphic>
-                </wp:inline>
+                  <wp14:sizeRelH relativeFrom="page">
+                    <wp14:pctWidth>0</wp14:pctWidth>
+                  </wp14:sizeRelH>
+                  <wp14:sizeRelV relativeFrom="page">
+                    <wp14:pctHeight>0</wp14:pctHeight>
+                  </wp14:sizeRelV>
+                </wp:anchor>
               </w:drawing>
             </w:r>
           </w:p>
@@ -3146,20 +3491,23 @@
             </w:r>
           </w:p>
           <w:p>
-            <w:pPr>
-              <w:rPr>
-                <w:rFonts w:hint="eastAsia"/>
-              </w:rPr>
-            </w:pPr>
             <w:r>
               <w:rPr>
                 <w:rFonts w:hint="eastAsia"/>
                 <w:noProof/>
               </w:rPr>
               <w:drawing>
-                <wp:inline distT="0" distB="0" distL="0" distR="0" wp14:anchorId="56DF29BA" wp14:editId="27B6FFBF">
+                <wp:anchor distT="0" distB="0" distL="114300" distR="114300" simplePos="0" relativeHeight="251695104" behindDoc="0" locked="0" layoutInCell="1" allowOverlap="1" wp14:anchorId="56DF29BA" wp14:editId="02FA214A">
+                  <wp:simplePos x="0" y="0"/>
+                  <wp:positionH relativeFrom="column">
+                    <wp:posOffset>6985</wp:posOffset>
+                  </wp:positionH>
+                  <wp:positionV relativeFrom="paragraph">
+                    <wp:posOffset>-6350</wp:posOffset>
+                  </wp:positionV>
                   <wp:extent cx="1374775" cy="1374775"/>
                   <wp:effectExtent l="0" t="0" r="0" b="0"/>
+                  <wp:wrapSquare wrapText="bothSides"/>
                   <wp:docPr id="1714670178" name="Picture 88" descr="A qr code with a few squares&#10;&#10;Description automatically generated"/>
                   <wp:cNvGraphicFramePr>
                     <a:graphicFrameLocks xmlns:a="http://schemas.openxmlformats.org/drawingml/2006/main" noChangeAspect="1"/>
@@ -3195,7 +3543,13 @@
                       </pic:pic>
                     </a:graphicData>
                   </a:graphic>
-                </wp:inline>
+                  <wp14:sizeRelH relativeFrom="page">
+                    <wp14:pctWidth>0</wp14:pctWidth>
+                  </wp14:sizeRelH>
+                  <wp14:sizeRelV relativeFrom="page">
+                    <wp14:pctHeight>0</wp14:pctHeight>
+                  </wp14:sizeRelV>
+                </wp:anchor>
               </w:drawing>
             </w:r>
           </w:p>
@@ -3230,9 +3584,6 @@
           <w:p>
             <w:pPr>
               <w:ind w:right="54"/>
-              <w:rPr>
-                <w:rFonts w:hint="eastAsia"/>
-              </w:rPr>
             </w:pPr>
             <w:r>
               <w:rPr>
@@ -3240,9 +3591,17 @@
                 <w:noProof/>
               </w:rPr>
               <w:drawing>
-                <wp:inline distT="0" distB="0" distL="0" distR="0" wp14:anchorId="296D5F55" wp14:editId="1E2C61F7">
+                <wp:anchor distT="0" distB="0" distL="114300" distR="114300" simplePos="0" relativeHeight="251696128" behindDoc="1" locked="0" layoutInCell="1" allowOverlap="1" wp14:anchorId="296D5F55" wp14:editId="3AA56879">
+                  <wp:simplePos x="0" y="0"/>
+                  <wp:positionH relativeFrom="column">
+                    <wp:posOffset>-3810</wp:posOffset>
+                  </wp:positionH>
+                  <wp:positionV relativeFrom="paragraph">
+                    <wp:posOffset>-8890</wp:posOffset>
+                  </wp:positionV>
                   <wp:extent cx="1352550" cy="1352550"/>
-                  <wp:effectExtent l="0" t="0" r="0" b="0"/>
+                  <wp:effectExtent l="0" t="0" r="6350" b="6350"/>
+                  <wp:wrapSquare wrapText="bothSides"/>
                   <wp:docPr id="1679008462" name="Picture 89" descr="A qr code on a white background&#10;&#10;Description automatically generated"/>
                   <wp:cNvGraphicFramePr>
                     <a:graphicFrameLocks xmlns:a="http://schemas.openxmlformats.org/drawingml/2006/main" noChangeAspect="1"/>
@@ -3278,7 +3637,13 @@
                       </pic:pic>
                     </a:graphicData>
                   </a:graphic>
-                </wp:inline>
+                  <wp14:sizeRelH relativeFrom="page">
+                    <wp14:pctWidth>0</wp14:pctWidth>
+                  </wp14:sizeRelH>
+                  <wp14:sizeRelV relativeFrom="page">
+                    <wp14:pctHeight>0</wp14:pctHeight>
+                  </wp14:sizeRelV>
+                </wp:anchor>
               </w:drawing>
             </w:r>
           </w:p>
@@ -3313,9 +3678,6 @@
           <w:p>
             <w:pPr>
               <w:ind w:right="54"/>
-              <w:rPr>
-                <w:rFonts w:hint="eastAsia"/>
-              </w:rPr>
             </w:pPr>
             <w:r>
               <w:rPr>
@@ -3323,9 +3685,17 @@
                 <w:noProof/>
               </w:rPr>
               <w:drawing>
-                <wp:inline distT="0" distB="0" distL="0" distR="0" wp14:anchorId="06B693F7" wp14:editId="06058E2F">
+                <wp:anchor distT="0" distB="0" distL="114300" distR="114300" simplePos="0" relativeHeight="251697152" behindDoc="0" locked="0" layoutInCell="1" allowOverlap="1" wp14:anchorId="06B693F7" wp14:editId="02767A3C">
+                  <wp:simplePos x="0" y="0"/>
+                  <wp:positionH relativeFrom="column">
+                    <wp:posOffset>-7620</wp:posOffset>
+                  </wp:positionH>
+                  <wp:positionV relativeFrom="paragraph">
+                    <wp:posOffset>-6350</wp:posOffset>
+                  </wp:positionV>
                   <wp:extent cx="1352550" cy="1352550"/>
-                  <wp:effectExtent l="0" t="0" r="0" b="0"/>
+                  <wp:effectExtent l="0" t="0" r="6350" b="6350"/>
+                  <wp:wrapSquare wrapText="bothSides"/>
                   <wp:docPr id="1704626600" name="Picture 90" descr="A qr code with a few squares&#10;&#10;Description automatically generated"/>
                   <wp:cNvGraphicFramePr>
                     <a:graphicFrameLocks xmlns:a="http://schemas.openxmlformats.org/drawingml/2006/main" noChangeAspect="1"/>
@@ -3361,7 +3731,13 @@
                       </pic:pic>
                     </a:graphicData>
                   </a:graphic>
-                </wp:inline>
+                  <wp14:sizeRelH relativeFrom="page">
+                    <wp14:pctWidth>0</wp14:pctWidth>
+                  </wp14:sizeRelH>
+                  <wp14:sizeRelV relativeFrom="page">
+                    <wp14:pctHeight>0</wp14:pctHeight>
+                  </wp14:sizeRelV>
+                </wp:anchor>
               </w:drawing>
             </w:r>
           </w:p>
@@ -3396,18 +3772,23 @@
           <w:p>
             <w:pPr>
               <w:ind w:right="54"/>
-              <w:rPr>
-                <w:rFonts w:hint="eastAsia"/>
-              </w:rPr>
             </w:pPr>
             <w:r>
               <w:rPr>
                 <w:noProof/>
               </w:rPr>
               <w:drawing>
-                <wp:inline distT="0" distB="0" distL="0" distR="0" wp14:anchorId="5D8A27C1" wp14:editId="5859BF1D">
+                <wp:anchor distT="0" distB="0" distL="114300" distR="114300" simplePos="0" relativeHeight="251698176" behindDoc="0" locked="0" layoutInCell="1" allowOverlap="1" wp14:anchorId="5D8A27C1" wp14:editId="0C2A2D2B">
+                  <wp:simplePos x="0" y="0"/>
+                  <wp:positionH relativeFrom="column">
+                    <wp:posOffset>-7620</wp:posOffset>
+                  </wp:positionH>
+                  <wp:positionV relativeFrom="paragraph">
+                    <wp:posOffset>-6350</wp:posOffset>
+                  </wp:positionV>
                   <wp:extent cx="1352550" cy="1352550"/>
-                  <wp:effectExtent l="0" t="0" r="0" b="0"/>
+                  <wp:effectExtent l="0" t="0" r="6350" b="6350"/>
+                  <wp:wrapSquare wrapText="bothSides"/>
                   <wp:docPr id="325785653" name="Picture 91" descr="A qr code with black squares&#10;&#10;Description automatically generated"/>
                   <wp:cNvGraphicFramePr>
                     <a:graphicFrameLocks xmlns:a="http://schemas.openxmlformats.org/drawingml/2006/main" noChangeAspect="1"/>
@@ -3443,7 +3824,13 @@
                       </pic:pic>
                     </a:graphicData>
                   </a:graphic>
-                </wp:inline>
+                  <wp14:sizeRelH relativeFrom="page">
+                    <wp14:pctWidth>0</wp14:pctWidth>
+                  </wp14:sizeRelH>
+                  <wp14:sizeRelV relativeFrom="page">
+                    <wp14:pctHeight>0</wp14:pctHeight>
+                  </wp14:sizeRelV>
+                </wp:anchor>
               </w:drawing>
             </w:r>
             <w:r>
@@ -3481,9 +3868,6 @@
           <w:p>
             <w:pPr>
               <w:ind w:right="54"/>
-              <w:rPr>
-                <w:rFonts w:hint="eastAsia"/>
-              </w:rPr>
             </w:pPr>
             <w:r>
               <w:rPr>
@@ -3491,9 +3875,17 @@
                 <w:noProof/>
               </w:rPr>
               <w:drawing>
-                <wp:inline distT="0" distB="0" distL="0" distR="0" wp14:anchorId="454DEA58" wp14:editId="0A2C1622">
+                <wp:anchor distT="0" distB="0" distL="114300" distR="114300" simplePos="0" relativeHeight="251699200" behindDoc="0" locked="0" layoutInCell="1" allowOverlap="1" wp14:anchorId="454DEA58" wp14:editId="06A71055">
+                  <wp:simplePos x="0" y="0"/>
+                  <wp:positionH relativeFrom="column">
+                    <wp:posOffset>-7620</wp:posOffset>
+                  </wp:positionH>
+                  <wp:positionV relativeFrom="paragraph">
+                    <wp:posOffset>-6350</wp:posOffset>
+                  </wp:positionV>
                   <wp:extent cx="1352550" cy="1352550"/>
-                  <wp:effectExtent l="0" t="0" r="0" b="0"/>
+                  <wp:effectExtent l="0" t="0" r="6350" b="6350"/>
+                  <wp:wrapSquare wrapText="bothSides"/>
                   <wp:docPr id="750386208" name="Picture 92" descr="A qr code with black squares&#10;&#10;Description automatically generated"/>
                   <wp:cNvGraphicFramePr>
                     <a:graphicFrameLocks xmlns:a="http://schemas.openxmlformats.org/drawingml/2006/main" noChangeAspect="1"/>
@@ -3529,7 +3921,13 @@
                       </pic:pic>
                     </a:graphicData>
                   </a:graphic>
-                </wp:inline>
+                  <wp14:sizeRelH relativeFrom="page">
+                    <wp14:pctWidth>0</wp14:pctWidth>
+                  </wp14:sizeRelH>
+                  <wp14:sizeRelV relativeFrom="page">
+                    <wp14:pctHeight>0</wp14:pctHeight>
+                  </wp14:sizeRelV>
+                </wp:anchor>
               </w:drawing>
             </w:r>
           </w:p>
@@ -3564,9 +3962,6 @@
           <w:p>
             <w:pPr>
               <w:ind w:right="54"/>
-              <w:rPr>
-                <w:rFonts w:hint="eastAsia"/>
-              </w:rPr>
             </w:pPr>
             <w:r>
               <w:rPr>
@@ -3574,9 +3969,17 @@
                 <w:noProof/>
               </w:rPr>
               <w:drawing>
-                <wp:inline distT="0" distB="0" distL="0" distR="0" wp14:anchorId="2177F350" wp14:editId="1F689515">
+                <wp:anchor distT="0" distB="0" distL="114300" distR="114300" simplePos="0" relativeHeight="251700224" behindDoc="0" locked="0" layoutInCell="1" allowOverlap="1" wp14:anchorId="2177F350" wp14:editId="63742E69">
+                  <wp:simplePos x="0" y="0"/>
+                  <wp:positionH relativeFrom="column">
+                    <wp:posOffset>-7620</wp:posOffset>
+                  </wp:positionH>
+                  <wp:positionV relativeFrom="paragraph">
+                    <wp:posOffset>-6350</wp:posOffset>
+                  </wp:positionV>
                   <wp:extent cx="1360805" cy="1360805"/>
                   <wp:effectExtent l="0" t="0" r="0" b="0"/>
+                  <wp:wrapSquare wrapText="bothSides"/>
                   <wp:docPr id="470298789" name="Picture 93" descr="A qr code with black squares&#10;&#10;Description automatically generated"/>
                   <wp:cNvGraphicFramePr>
                     <a:graphicFrameLocks xmlns:a="http://schemas.openxmlformats.org/drawingml/2006/main" noChangeAspect="1"/>
@@ -3612,19 +4015,19 @@
                       </pic:pic>
                     </a:graphicData>
                   </a:graphic>
-                </wp:inline>
+                  <wp14:sizeRelH relativeFrom="page">
+                    <wp14:pctWidth>0</wp14:pctWidth>
+                  </wp14:sizeRelH>
+                  <wp14:sizeRelV relativeFrom="page">
+                    <wp14:pctHeight>0</wp14:pctHeight>
+                  </wp14:sizeRelV>
+                </wp:anchor>
               </w:drawing>
             </w:r>
           </w:p>
         </w:tc>
       </w:tr>
       <w:tr>
-        <w:tblPrEx>
-          <w:tblCellMar>
-            <w:top w:w="0" w:type="dxa"/>
-            <w:bottom w:w="0" w:type="dxa"/>
-          </w:tblCellMar>
-        </w:tblPrEx>
         <w:trPr>
           <w:gridBefore w:val="1"/>
           <w:wBefore w:w="16" w:type="dxa"/>
@@ -3662,9 +4065,6 @@
           <w:p>
             <w:pPr>
               <w:ind w:right="54"/>
-              <w:rPr>
-                <w:rFonts w:hint="eastAsia"/>
-              </w:rPr>
             </w:pPr>
             <w:r>
               <w:rPr>
@@ -3672,9 +4072,17 @@
                 <w:noProof/>
               </w:rPr>
               <w:drawing>
-                <wp:inline distT="0" distB="0" distL="0" distR="0" wp14:anchorId="24622AF9" wp14:editId="0C2C6D45">
+                <wp:anchor distT="0" distB="0" distL="114300" distR="114300" simplePos="0" relativeHeight="251701248" behindDoc="0" locked="0" layoutInCell="1" allowOverlap="1" wp14:anchorId="24622AF9" wp14:editId="47764C3D">
+                  <wp:simplePos x="0" y="0"/>
+                  <wp:positionH relativeFrom="column">
+                    <wp:posOffset>-7620</wp:posOffset>
+                  </wp:positionH>
+                  <wp:positionV relativeFrom="paragraph">
+                    <wp:posOffset>-6985</wp:posOffset>
+                  </wp:positionV>
                   <wp:extent cx="1330960" cy="1330960"/>
-                  <wp:effectExtent l="0" t="0" r="0" b="0"/>
+                  <wp:effectExtent l="0" t="0" r="2540" b="2540"/>
+                  <wp:wrapSquare wrapText="bothSides"/>
                   <wp:docPr id="470199026" name="Picture 94" descr="A qr code on a white background&#10;&#10;Description automatically generated"/>
                   <wp:cNvGraphicFramePr>
                     <a:graphicFrameLocks xmlns:a="http://schemas.openxmlformats.org/drawingml/2006/main" noChangeAspect="1"/>
@@ -3710,7 +4118,13 @@
                       </pic:pic>
                     </a:graphicData>
                   </a:graphic>
-                </wp:inline>
+                  <wp14:sizeRelH relativeFrom="page">
+                    <wp14:pctWidth>0</wp14:pctWidth>
+                  </wp14:sizeRelH>
+                  <wp14:sizeRelV relativeFrom="page">
+                    <wp14:pctHeight>0</wp14:pctHeight>
+                  </wp14:sizeRelV>
+                </wp:anchor>
               </w:drawing>
             </w:r>
           </w:p>
@@ -3745,9 +4159,6 @@
           <w:p>
             <w:pPr>
               <w:ind w:right="54"/>
-              <w:rPr>
-                <w:rFonts w:hint="eastAsia"/>
-              </w:rPr>
             </w:pPr>
             <w:r>
               <w:rPr>
@@ -3755,9 +4166,17 @@
                 <w:noProof/>
               </w:rPr>
               <w:drawing>
-                <wp:inline distT="0" distB="0" distL="0" distR="0" wp14:anchorId="486B2BA1" wp14:editId="658721E6">
+                <wp:anchor distT="0" distB="0" distL="114300" distR="114300" simplePos="0" relativeHeight="251702272" behindDoc="0" locked="0" layoutInCell="1" allowOverlap="1" wp14:anchorId="486B2BA1" wp14:editId="06C575C3">
+                  <wp:simplePos x="0" y="0"/>
+                  <wp:positionH relativeFrom="column">
+                    <wp:posOffset>6985</wp:posOffset>
+                  </wp:positionH>
+                  <wp:positionV relativeFrom="paragraph">
+                    <wp:posOffset>-6985</wp:posOffset>
+                  </wp:positionV>
                   <wp:extent cx="1374775" cy="1374775"/>
                   <wp:effectExtent l="0" t="0" r="0" b="0"/>
+                  <wp:wrapSquare wrapText="bothSides"/>
                   <wp:docPr id="2089383970" name="Picture 95" descr="A qr code with black squares&#10;&#10;Description automatically generated"/>
                   <wp:cNvGraphicFramePr>
                     <a:graphicFrameLocks xmlns:a="http://schemas.openxmlformats.org/drawingml/2006/main" noChangeAspect="1"/>
@@ -3793,7 +4212,13 @@
                       </pic:pic>
                     </a:graphicData>
                   </a:graphic>
-                </wp:inline>
+                  <wp14:sizeRelH relativeFrom="page">
+                    <wp14:pctWidth>0</wp14:pctWidth>
+                  </wp14:sizeRelH>
+                  <wp14:sizeRelV relativeFrom="page">
+                    <wp14:pctHeight>0</wp14:pctHeight>
+                  </wp14:sizeRelV>
+                </wp:anchor>
               </w:drawing>
             </w:r>
           </w:p>
@@ -3828,9 +4253,6 @@
           <w:p>
             <w:pPr>
               <w:ind w:right="54"/>
-              <w:rPr>
-                <w:rFonts w:hint="eastAsia"/>
-              </w:rPr>
             </w:pPr>
             <w:r>
               <w:rPr>
@@ -3838,9 +4260,17 @@
                 <w:noProof/>
               </w:rPr>
               <w:drawing>
-                <wp:inline distT="0" distB="0" distL="0" distR="0" wp14:anchorId="2B15989B" wp14:editId="19C63FB7">
+                <wp:anchor distT="0" distB="0" distL="114300" distR="114300" simplePos="0" relativeHeight="251703296" behindDoc="0" locked="0" layoutInCell="1" allowOverlap="1" wp14:anchorId="2B15989B" wp14:editId="4B419BE0">
+                  <wp:simplePos x="0" y="0"/>
+                  <wp:positionH relativeFrom="column">
+                    <wp:posOffset>-7620</wp:posOffset>
+                  </wp:positionH>
+                  <wp:positionV relativeFrom="paragraph">
+                    <wp:posOffset>-6985</wp:posOffset>
+                  </wp:positionV>
                   <wp:extent cx="1352550" cy="1352550"/>
-                  <wp:effectExtent l="0" t="0" r="0" b="0"/>
+                  <wp:effectExtent l="0" t="0" r="6350" b="6350"/>
+                  <wp:wrapSquare wrapText="bothSides"/>
                   <wp:docPr id="1315235949" name="Picture 96" descr="A qr code on a white background&#10;&#10;Description automatically generated"/>
                   <wp:cNvGraphicFramePr>
                     <a:graphicFrameLocks xmlns:a="http://schemas.openxmlformats.org/drawingml/2006/main" noChangeAspect="1"/>
@@ -3876,7 +4306,13 @@
                       </pic:pic>
                     </a:graphicData>
                   </a:graphic>
-                </wp:inline>
+                  <wp14:sizeRelH relativeFrom="page">
+                    <wp14:pctWidth>0</wp14:pctWidth>
+                  </wp14:sizeRelH>
+                  <wp14:sizeRelV relativeFrom="page">
+                    <wp14:pctHeight>0</wp14:pctHeight>
+                  </wp14:sizeRelV>
+                </wp:anchor>
               </w:drawing>
             </w:r>
           </w:p>
@@ -3911,9 +4347,6 @@
           <w:p>
             <w:pPr>
               <w:ind w:right="54"/>
-              <w:rPr>
-                <w:rFonts w:hint="eastAsia"/>
-              </w:rPr>
             </w:pPr>
             <w:r>
               <w:rPr>
@@ -3921,9 +4354,17 @@
                 <w:noProof/>
               </w:rPr>
               <w:drawing>
-                <wp:inline distT="0" distB="0" distL="0" distR="0" wp14:anchorId="37B75681" wp14:editId="5DE448B5">
+                <wp:anchor distT="0" distB="0" distL="114300" distR="114300" simplePos="0" relativeHeight="251704320" behindDoc="0" locked="0" layoutInCell="1" allowOverlap="1" wp14:anchorId="37B75681" wp14:editId="0BC32B0B">
+                  <wp:simplePos x="0" y="0"/>
+                  <wp:positionH relativeFrom="column">
+                    <wp:posOffset>-7620</wp:posOffset>
+                  </wp:positionH>
+                  <wp:positionV relativeFrom="paragraph">
+                    <wp:posOffset>-6985</wp:posOffset>
+                  </wp:positionV>
                   <wp:extent cx="1352550" cy="1352550"/>
-                  <wp:effectExtent l="0" t="0" r="0" b="0"/>
+                  <wp:effectExtent l="0" t="0" r="6350" b="6350"/>
+                  <wp:wrapSquare wrapText="bothSides"/>
                   <wp:docPr id="316749322" name="Picture 97" descr="A qr code on a white background&#10;&#10;Description automatically generated"/>
                   <wp:cNvGraphicFramePr>
                     <a:graphicFrameLocks xmlns:a="http://schemas.openxmlformats.org/drawingml/2006/main" noChangeAspect="1"/>
@@ -3959,7 +4400,13 @@
                       </pic:pic>
                     </a:graphicData>
                   </a:graphic>
-                </wp:inline>
+                  <wp14:sizeRelH relativeFrom="page">
+                    <wp14:pctWidth>0</wp14:pctWidth>
+                  </wp14:sizeRelH>
+                  <wp14:sizeRelV relativeFrom="page">
+                    <wp14:pctHeight>0</wp14:pctHeight>
+                  </wp14:sizeRelV>
+                </wp:anchor>
               </w:drawing>
             </w:r>
           </w:p>
@@ -3994,9 +4441,6 @@
           <w:p>
             <w:pPr>
               <w:ind w:right="54"/>
-              <w:rPr>
-                <w:rFonts w:hint="eastAsia"/>
-              </w:rPr>
             </w:pPr>
             <w:r>
               <w:rPr>
@@ -4004,9 +4448,17 @@
                 <w:noProof/>
               </w:rPr>
               <w:drawing>
-                <wp:inline distT="0" distB="0" distL="0" distR="0" wp14:anchorId="7D798BEF" wp14:editId="0EB8AD7D">
+                <wp:anchor distT="0" distB="0" distL="114300" distR="114300" simplePos="0" relativeHeight="251705344" behindDoc="0" locked="0" layoutInCell="1" allowOverlap="1" wp14:anchorId="7D798BEF" wp14:editId="7DA2A9C0">
+                  <wp:simplePos x="0" y="0"/>
+                  <wp:positionH relativeFrom="column">
+                    <wp:posOffset>-7620</wp:posOffset>
+                  </wp:positionH>
+                  <wp:positionV relativeFrom="paragraph">
+                    <wp:posOffset>-6985</wp:posOffset>
+                  </wp:positionV>
                   <wp:extent cx="1352550" cy="1352550"/>
-                  <wp:effectExtent l="0" t="0" r="0" b="0"/>
+                  <wp:effectExtent l="0" t="0" r="6350" b="6350"/>
+                  <wp:wrapSquare wrapText="bothSides"/>
                   <wp:docPr id="857872812" name="Picture 98" descr="A qr code on a white background&#10;&#10;Description automatically generated"/>
                   <wp:cNvGraphicFramePr>
                     <a:graphicFrameLocks xmlns:a="http://schemas.openxmlformats.org/drawingml/2006/main" noChangeAspect="1"/>
@@ -4042,7 +4494,13 @@
                       </pic:pic>
                     </a:graphicData>
                   </a:graphic>
-                </wp:inline>
+                  <wp14:sizeRelH relativeFrom="page">
+                    <wp14:pctWidth>0</wp14:pctWidth>
+                  </wp14:sizeRelH>
+                  <wp14:sizeRelV relativeFrom="page">
+                    <wp14:pctHeight>0</wp14:pctHeight>
+                  </wp14:sizeRelV>
+                </wp:anchor>
               </w:drawing>
             </w:r>
           </w:p>
@@ -4077,9 +4535,6 @@
           <w:p>
             <w:pPr>
               <w:ind w:right="54"/>
-              <w:rPr>
-                <w:rFonts w:hint="eastAsia"/>
-              </w:rPr>
             </w:pPr>
             <w:r>
               <w:rPr>
@@ -4087,9 +4542,17 @@
                 <w:noProof/>
               </w:rPr>
               <w:drawing>
-                <wp:inline distT="0" distB="0" distL="0" distR="0" wp14:anchorId="5059F7CA" wp14:editId="07D4EDEF">
+                <wp:anchor distT="0" distB="0" distL="114300" distR="114300" simplePos="0" relativeHeight="251706368" behindDoc="1" locked="0" layoutInCell="1" allowOverlap="1" wp14:anchorId="5059F7CA" wp14:editId="2AFD54EC">
+                  <wp:simplePos x="0" y="0"/>
+                  <wp:positionH relativeFrom="column">
+                    <wp:posOffset>-3492</wp:posOffset>
+                  </wp:positionH>
+                  <wp:positionV relativeFrom="paragraph">
+                    <wp:posOffset>-13970</wp:posOffset>
+                  </wp:positionV>
                   <wp:extent cx="1352550" cy="1352550"/>
-                  <wp:effectExtent l="0" t="0" r="0" b="0"/>
+                  <wp:effectExtent l="0" t="0" r="6350" b="6350"/>
+                  <wp:wrapSquare wrapText="bothSides"/>
                   <wp:docPr id="122267583" name="Picture 99" descr="A qr code on a white background&#10;&#10;Description automatically generated"/>
                   <wp:cNvGraphicFramePr>
                     <a:graphicFrameLocks xmlns:a="http://schemas.openxmlformats.org/drawingml/2006/main" noChangeAspect="1"/>
@@ -4125,7 +4588,13 @@
                       </pic:pic>
                     </a:graphicData>
                   </a:graphic>
-                </wp:inline>
+                  <wp14:sizeRelH relativeFrom="page">
+                    <wp14:pctWidth>0</wp14:pctWidth>
+                  </wp14:sizeRelH>
+                  <wp14:sizeRelV relativeFrom="page">
+                    <wp14:pctHeight>0</wp14:pctHeight>
+                  </wp14:sizeRelV>
+                </wp:anchor>
               </w:drawing>
             </w:r>
           </w:p>
@@ -4160,9 +4629,6 @@
           <w:p>
             <w:pPr>
               <w:ind w:right="54"/>
-              <w:rPr>
-                <w:rFonts w:hint="eastAsia"/>
-              </w:rPr>
             </w:pPr>
             <w:r>
               <w:rPr>
@@ -4170,9 +4636,17 @@
                 <w:noProof/>
               </w:rPr>
               <w:drawing>
-                <wp:inline distT="0" distB="0" distL="0" distR="0" wp14:anchorId="01D2C504" wp14:editId="731F0377">
+                <wp:anchor distT="0" distB="0" distL="114300" distR="114300" simplePos="0" relativeHeight="251707392" behindDoc="0" locked="0" layoutInCell="1" allowOverlap="1" wp14:anchorId="01D2C504" wp14:editId="0EAD1F05">
+                  <wp:simplePos x="0" y="0"/>
+                  <wp:positionH relativeFrom="column">
+                    <wp:posOffset>-7620</wp:posOffset>
+                  </wp:positionH>
+                  <wp:positionV relativeFrom="paragraph">
+                    <wp:posOffset>-6985</wp:posOffset>
+                  </wp:positionV>
                   <wp:extent cx="1360805" cy="1360805"/>
                   <wp:effectExtent l="0" t="0" r="0" b="0"/>
+                  <wp:wrapSquare wrapText="bothSides"/>
                   <wp:docPr id="284388033" name="Picture 100" descr="A qr code on a white background&#10;&#10;Description automatically generated"/>
                   <wp:cNvGraphicFramePr>
                     <a:graphicFrameLocks xmlns:a="http://schemas.openxmlformats.org/drawingml/2006/main" noChangeAspect="1"/>
@@ -4208,7 +4682,13 @@
                       </pic:pic>
                     </a:graphicData>
                   </a:graphic>
-                </wp:inline>
+                  <wp14:sizeRelH relativeFrom="page">
+                    <wp14:pctWidth>0</wp14:pctWidth>
+                  </wp14:sizeRelH>
+                  <wp14:sizeRelV relativeFrom="page">
+                    <wp14:pctHeight>0</wp14:pctHeight>
+                  </wp14:sizeRelV>
+                </wp:anchor>
               </w:drawing>
             </w:r>
           </w:p>
@@ -4216,12 +4696,6 @@
       </w:tr>
       <w:bookmarkEnd w:id="2"/>
       <w:tr>
-        <w:tblPrEx>
-          <w:tblCellMar>
-            <w:top w:w="0" w:type="dxa"/>
-            <w:bottom w:w="0" w:type="dxa"/>
-          </w:tblCellMar>
-        </w:tblPrEx>
         <w:trPr>
           <w:gridBefore w:val="1"/>
           <w:wBefore w:w="16" w:type="dxa"/>
@@ -4257,9 +4731,6 @@
           <w:p>
             <w:pPr>
               <w:ind w:right="54"/>
-              <w:rPr>
-                <w:rFonts w:hint="eastAsia"/>
-              </w:rPr>
             </w:pPr>
             <w:r>
               <w:rPr>
@@ -4267,9 +4738,17 @@
                 <w:noProof/>
               </w:rPr>
               <w:drawing>
-                <wp:inline distT="0" distB="0" distL="0" distR="0" wp14:anchorId="22DD6209" wp14:editId="78F53C80">
+                <wp:anchor distT="0" distB="0" distL="114300" distR="114300" simplePos="0" relativeHeight="251708416" behindDoc="0" locked="0" layoutInCell="1" allowOverlap="1" wp14:anchorId="22DD6209" wp14:editId="3D771F63">
+                  <wp:simplePos x="0" y="0"/>
+                  <wp:positionH relativeFrom="column">
+                    <wp:posOffset>-7620</wp:posOffset>
+                  </wp:positionH>
+                  <wp:positionV relativeFrom="paragraph">
+                    <wp:posOffset>-6985</wp:posOffset>
+                  </wp:positionV>
                   <wp:extent cx="1330960" cy="1330960"/>
-                  <wp:effectExtent l="0" t="0" r="0" b="0"/>
+                  <wp:effectExtent l="0" t="0" r="2540" b="2540"/>
+                  <wp:wrapSquare wrapText="bothSides"/>
                   <wp:docPr id="1051398544" name="Picture 101" descr="A qr code on a white background&#10;&#10;Description automatically generated"/>
                   <wp:cNvGraphicFramePr>
                     <a:graphicFrameLocks xmlns:a="http://schemas.openxmlformats.org/drawingml/2006/main" noChangeAspect="1"/>
@@ -4305,7 +4784,13 @@
                       </pic:pic>
                     </a:graphicData>
                   </a:graphic>
-                </wp:inline>
+                  <wp14:sizeRelH relativeFrom="page">
+                    <wp14:pctWidth>0</wp14:pctWidth>
+                  </wp14:sizeRelH>
+                  <wp14:sizeRelV relativeFrom="page">
+                    <wp14:pctHeight>0</wp14:pctHeight>
+                  </wp14:sizeRelV>
+                </wp:anchor>
               </w:drawing>
             </w:r>
           </w:p>
@@ -4318,9 +4803,6 @@
           <w:p>
             <w:pPr>
               <w:ind w:right="54"/>
-              <w:rPr>
-                <w:rFonts w:hint="eastAsia"/>
-              </w:rPr>
             </w:pPr>
           </w:p>
         </w:tc>
@@ -4332,9 +4814,6 @@
           <w:p>
             <w:pPr>
               <w:ind w:right="54"/>
-              <w:rPr>
-                <w:rFonts w:hint="eastAsia"/>
-              </w:rPr>
             </w:pPr>
           </w:p>
         </w:tc>
@@ -4346,9 +4825,6 @@
           <w:p>
             <w:pPr>
               <w:ind w:right="54"/>
-              <w:rPr>
-                <w:rFonts w:hint="eastAsia"/>
-              </w:rPr>
             </w:pPr>
           </w:p>
         </w:tc>
@@ -4360,9 +4836,6 @@
           <w:p>
             <w:pPr>
               <w:pStyle w:val="Heading1"/>
-              <w:rPr>
-                <w:rFonts w:hint="eastAsia"/>
-              </w:rPr>
             </w:pPr>
           </w:p>
         </w:tc>
@@ -4374,9 +4847,6 @@
           <w:p>
             <w:pPr>
               <w:ind w:right="54"/>
-              <w:rPr>
-                <w:rFonts w:hint="eastAsia"/>
-              </w:rPr>
             </w:pPr>
           </w:p>
         </w:tc>
@@ -4389,9 +4859,6 @@
           <w:p>
             <w:pPr>
               <w:jc w:val="both"/>
-              <w:rPr>
-                <w:rFonts w:hint="eastAsia"/>
-              </w:rPr>
             </w:pPr>
           </w:p>
         </w:tc>
@@ -4940,7 +5407,6 @@
     <w:uiPriority w:val="99"/>
     <w:semiHidden/>
     <w:unhideWhenUsed/>
-    <w:qFormat/>
     <w:tblPr>
       <w:tblInd w:w="0" w:type="dxa"/>
       <w:tblCellMar>
@@ -5401,7 +5867,7 @@
 </file>
 
 <file path=customXml/itemProps1.xml><?xml version="1.0" encoding="utf-8"?>
-<ds:datastoreItem xmlns:ds="http://schemas.openxmlformats.org/officeDocument/2006/customXml" ds:itemID="{73A69316-3E96-BC40-AD27-B55259DAA681}">
+<ds:datastoreItem xmlns:ds="http://schemas.openxmlformats.org/officeDocument/2006/customXml" ds:itemID="{EA3FB44A-8377-A649-B8B0-131BCACD9FA5}">
   <ds:schemaRefs>
     <ds:schemaRef ds:uri="http://schemas.openxmlformats.org/officeDocument/2006/bibliography"/>
   </ds:schemaRefs>

</xml_diff>